<commit_message>
Update Norwood et al. - 2024 - Psychology- The science of behavior.docx
re-added highlights
</commit_message>
<xml_diff>
--- a/communication/stage 1 submission/Norwood et al. - 2024 - Psychology- The science of behavior.docx
+++ b/communication/stage 1 submission/Norwood et al. - 2024 - Psychology- The science of behavior.docx
@@ -2472,6 +2472,7 @@
       </w:pPr>
       <w:r>
         <w:rPr>
+          <w:noProof/>
           <w:lang w:val="en-US"/>
         </w:rPr>
         <w:drawing>
@@ -2815,13 +2816,7 @@
         <w:rPr>
           <w:lang w:val="en-US"/>
         </w:rPr>
-        <w:t>Boyle</w:t>
-      </w:r>
-      <w:r>
-        <w:rPr>
-          <w:lang w:val="en-US"/>
-        </w:rPr>
-        <w:t xml:space="preserve"> et al., 2022; </w:t>
+        <w:t xml:space="preserve">Boyle et al., 2022; </w:t>
       </w:r>
       <w:proofErr w:type="spellStart"/>
       <w:r>
@@ -2969,19 +2964,7 @@
         <w:rPr>
           <w:lang w:val="en-US"/>
         </w:rPr>
-        <w:t xml:space="preserve">; </w:t>
-      </w:r>
-      <w:r>
-        <w:rPr>
-          <w:lang w:val="en-US"/>
-        </w:rPr>
-        <w:t>Wells et al., 202</w:t>
-      </w:r>
-      <w:r>
-        <w:rPr>
-          <w:lang w:val="en-US"/>
-        </w:rPr>
-        <w:t>2</w:t>
+        <w:t>; Wells et al., 2022</w:t>
       </w:r>
       <w:r>
         <w:rPr>
@@ -5837,25 +5820,25 @@
         <w:rPr>
           <w:lang w:val="en-US"/>
         </w:rPr>
-        <w:t>[measure name]</w:t>
-      </w:r>
-      <w:r>
-        <w:rPr>
-          <w:lang w:val="en-US"/>
-        </w:rPr>
-        <w:t xml:space="preserve"> was </w:t>
-      </w:r>
-      <w:r>
-        <w:rPr>
-          <w:lang w:val="en-US"/>
-        </w:rPr>
-        <w:t>[a commonly used / the most frequently used measure]</w:t>
-      </w:r>
-      <w:r>
-        <w:rPr>
-          <w:lang w:val="en-US"/>
-        </w:rPr>
-        <w:t xml:space="preserve"> in this category.</w:t>
+        <w:t xml:space="preserve">[measure name] </w:t>
+      </w:r>
+      <w:r>
+        <w:rPr>
+          <w:lang w:val="en-US"/>
+        </w:rPr>
+        <w:t xml:space="preserve">was </w:t>
+      </w:r>
+      <w:r>
+        <w:rPr>
+          <w:lang w:val="en-US"/>
+        </w:rPr>
+        <w:t xml:space="preserve">[a commonly used / the most frequently used measure] </w:t>
+      </w:r>
+      <w:r>
+        <w:rPr>
+          <w:lang w:val="en-US"/>
+        </w:rPr>
+        <w:t>in this category.</w:t>
       </w:r>
     </w:p>
     <w:p>
@@ -5927,6 +5910,8 @@
           <w:lang w:val="en-US"/>
         </w:rPr>
       </w:pPr>
+      <w:bookmarkStart w:id="10" w:name="_yqfluf98qk4k" w:colFirst="0" w:colLast="0"/>
+      <w:bookmarkEnd w:id="10"/>
       <w:r>
         <w:rPr>
           <w:lang w:val="en-US"/>
@@ -5937,25 +5922,25 @@
         <w:rPr>
           <w:lang w:val="en-US"/>
         </w:rPr>
-        <w:t>[measure name]</w:t>
-      </w:r>
-      <w:r>
-        <w:rPr>
-          <w:lang w:val="en-US"/>
-        </w:rPr>
-        <w:t xml:space="preserve"> was </w:t>
-      </w:r>
-      <w:r>
-        <w:rPr>
-          <w:lang w:val="en-US"/>
-        </w:rPr>
-        <w:t>[a commonly used / the most frequently used measure]</w:t>
-      </w:r>
-      <w:r>
-        <w:rPr>
-          <w:lang w:val="en-US"/>
-        </w:rPr>
-        <w:t xml:space="preserve"> in this category.</w:t>
+        <w:t xml:space="preserve">[measure name] </w:t>
+      </w:r>
+      <w:r>
+        <w:rPr>
+          <w:lang w:val="en-US"/>
+        </w:rPr>
+        <w:t xml:space="preserve">was </w:t>
+      </w:r>
+      <w:r>
+        <w:rPr>
+          <w:lang w:val="en-US"/>
+        </w:rPr>
+        <w:t xml:space="preserve">[a commonly used / the most frequently used measure] </w:t>
+      </w:r>
+      <w:r>
+        <w:rPr>
+          <w:lang w:val="en-US"/>
+        </w:rPr>
+        <w:t>in this category.</w:t>
       </w:r>
     </w:p>
     <w:p>
@@ -5965,8 +5950,6 @@
           <w:lang w:val="en-US"/>
         </w:rPr>
       </w:pPr>
-      <w:bookmarkStart w:id="10" w:name="_yqfluf98qk4k" w:colFirst="0" w:colLast="0"/>
-      <w:bookmarkEnd w:id="10"/>
       <w:r>
         <w:rPr>
           <w:lang w:val="en-US"/>
@@ -6011,31 +5994,7 @@
         <w:rPr>
           <w:lang w:val="en-US"/>
         </w:rPr>
-        <w:t xml:space="preserve">The </w:t>
-      </w:r>
-      <w:r>
-        <w:rPr>
-          <w:lang w:val="en-US"/>
-        </w:rPr>
-        <w:t>[measure name]</w:t>
-      </w:r>
-      <w:r>
-        <w:rPr>
-          <w:lang w:val="en-US"/>
-        </w:rPr>
-        <w:t xml:space="preserve"> was </w:t>
-      </w:r>
-      <w:r>
-        <w:rPr>
-          <w:lang w:val="en-US"/>
-        </w:rPr>
-        <w:t>[a commonly used / the most frequently used measure]</w:t>
-      </w:r>
-      <w:r>
-        <w:rPr>
-          <w:lang w:val="en-US"/>
-        </w:rPr>
-        <w:t xml:space="preserve"> in this category.</w:t>
+        <w:t>The [measure name] was [a commonly used / the most frequently used measure] in this category.</w:t>
       </w:r>
     </w:p>
     <w:p>
@@ -6087,6 +6046,8 @@
           <w:lang w:val="en-US"/>
         </w:rPr>
       </w:pPr>
+      <w:bookmarkStart w:id="12" w:name="_aystd3oflbol" w:colFirst="0" w:colLast="0"/>
+      <w:bookmarkEnd w:id="12"/>
       <w:r>
         <w:rPr>
           <w:lang w:val="en-US"/>
@@ -6097,25 +6058,25 @@
         <w:rPr>
           <w:lang w:val="en-US"/>
         </w:rPr>
-        <w:t>[measure name]</w:t>
-      </w:r>
-      <w:r>
-        <w:rPr>
-          <w:lang w:val="en-US"/>
-        </w:rPr>
-        <w:t xml:space="preserve"> was </w:t>
-      </w:r>
-      <w:r>
-        <w:rPr>
-          <w:lang w:val="en-US"/>
-        </w:rPr>
-        <w:t>[a commonly used / the most frequently used measure]</w:t>
-      </w:r>
-      <w:r>
-        <w:rPr>
-          <w:lang w:val="en-US"/>
-        </w:rPr>
-        <w:t xml:space="preserve"> in this category.</w:t>
+        <w:t xml:space="preserve">[measure name] </w:t>
+      </w:r>
+      <w:r>
+        <w:rPr>
+          <w:lang w:val="en-US"/>
+        </w:rPr>
+        <w:t xml:space="preserve">was </w:t>
+      </w:r>
+      <w:r>
+        <w:rPr>
+          <w:lang w:val="en-US"/>
+        </w:rPr>
+        <w:t xml:space="preserve">[a commonly used / the most frequently used measure] </w:t>
+      </w:r>
+      <w:r>
+        <w:rPr>
+          <w:lang w:val="en-US"/>
+        </w:rPr>
+        <w:t>in this category.</w:t>
       </w:r>
     </w:p>
     <w:p>
@@ -6125,8 +6086,6 @@
           <w:lang w:val="en-US"/>
         </w:rPr>
       </w:pPr>
-      <w:bookmarkStart w:id="12" w:name="_aystd3oflbol" w:colFirst="0" w:colLast="0"/>
-      <w:bookmarkEnd w:id="12"/>
       <w:r>
         <w:rPr>
           <w:lang w:val="en-US"/>
@@ -6166,6 +6125,8 @@
           <w:lang w:val="en-US"/>
         </w:rPr>
       </w:pPr>
+      <w:bookmarkStart w:id="13" w:name="_2y7pqgsxnhco" w:colFirst="0" w:colLast="0"/>
+      <w:bookmarkEnd w:id="13"/>
       <w:r>
         <w:rPr>
           <w:lang w:val="en-US"/>
@@ -6176,25 +6137,25 @@
         <w:rPr>
           <w:lang w:val="en-US"/>
         </w:rPr>
-        <w:t>[measure name]</w:t>
-      </w:r>
-      <w:r>
-        <w:rPr>
-          <w:lang w:val="en-US"/>
-        </w:rPr>
-        <w:t xml:space="preserve"> was </w:t>
-      </w:r>
-      <w:r>
-        <w:rPr>
-          <w:lang w:val="en-US"/>
-        </w:rPr>
-        <w:t>[a commonly used / the most frequently used measure]</w:t>
-      </w:r>
-      <w:r>
-        <w:rPr>
-          <w:lang w:val="en-US"/>
-        </w:rPr>
-        <w:t xml:space="preserve"> in this category.</w:t>
+        <w:t xml:space="preserve">[measure name] </w:t>
+      </w:r>
+      <w:r>
+        <w:rPr>
+          <w:lang w:val="en-US"/>
+        </w:rPr>
+        <w:t xml:space="preserve">was </w:t>
+      </w:r>
+      <w:r>
+        <w:rPr>
+          <w:lang w:val="en-US"/>
+        </w:rPr>
+        <w:t xml:space="preserve">[a commonly used / the most frequently used measure] </w:t>
+      </w:r>
+      <w:r>
+        <w:rPr>
+          <w:lang w:val="en-US"/>
+        </w:rPr>
+        <w:t>in this category.</w:t>
       </w:r>
     </w:p>
     <w:p>
@@ -6204,8 +6165,6 @@
           <w:lang w:val="en-US"/>
         </w:rPr>
       </w:pPr>
-      <w:bookmarkStart w:id="13" w:name="_2y7pqgsxnhco" w:colFirst="0" w:colLast="0"/>
-      <w:bookmarkEnd w:id="13"/>
       <w:r>
         <w:rPr>
           <w:lang w:val="en-US"/>
@@ -6246,6 +6205,8 @@
           <w:lang w:val="en-US"/>
         </w:rPr>
       </w:pPr>
+      <w:bookmarkStart w:id="14" w:name="_in8cjpurpmj5" w:colFirst="0" w:colLast="0"/>
+      <w:bookmarkEnd w:id="14"/>
       <w:r>
         <w:rPr>
           <w:lang w:val="en-US"/>
@@ -6256,25 +6217,25 @@
         <w:rPr>
           <w:lang w:val="en-US"/>
         </w:rPr>
-        <w:t>[measure name]</w:t>
-      </w:r>
-      <w:r>
-        <w:rPr>
-          <w:lang w:val="en-US"/>
-        </w:rPr>
-        <w:t xml:space="preserve"> was </w:t>
-      </w:r>
-      <w:r>
-        <w:rPr>
-          <w:lang w:val="en-US"/>
-        </w:rPr>
-        <w:t>[a commonly used / the most frequently used measure]</w:t>
-      </w:r>
-      <w:r>
-        <w:rPr>
-          <w:lang w:val="en-US"/>
-        </w:rPr>
-        <w:t xml:space="preserve"> in this category.</w:t>
+        <w:t xml:space="preserve">[measure name] </w:t>
+      </w:r>
+      <w:r>
+        <w:rPr>
+          <w:lang w:val="en-US"/>
+        </w:rPr>
+        <w:t xml:space="preserve">was </w:t>
+      </w:r>
+      <w:r>
+        <w:rPr>
+          <w:lang w:val="en-US"/>
+        </w:rPr>
+        <w:t xml:space="preserve">[a commonly used / the most frequently used measure] </w:t>
+      </w:r>
+      <w:r>
+        <w:rPr>
+          <w:lang w:val="en-US"/>
+        </w:rPr>
+        <w:t>in this category.</w:t>
       </w:r>
     </w:p>
     <w:p>
@@ -6284,8 +6245,6 @@
           <w:lang w:val="en-US"/>
         </w:rPr>
       </w:pPr>
-      <w:bookmarkStart w:id="14" w:name="_in8cjpurpmj5" w:colFirst="0" w:colLast="0"/>
-      <w:bookmarkEnd w:id="14"/>
       <w:r>
         <w:rPr>
           <w:lang w:val="en-US"/>
@@ -8576,6 +8535,7 @@
       <w:r>
         <w:rPr>
           <w:b/>
+          <w:noProof/>
           <w:lang w:val="en-US"/>
         </w:rPr>
         <w:drawing>
@@ -8677,6 +8637,7 @@
       </w:pPr>
       <w:r>
         <w:rPr>
+          <w:noProof/>
           <w:lang w:val="en-US"/>
         </w:rPr>
         <w:drawing>
@@ -8769,6 +8730,7 @@
       </w:pPr>
       <w:r>
         <w:rPr>
+          <w:noProof/>
           <w:lang w:val="en-US"/>
         </w:rPr>
         <w:drawing>
@@ -8864,6 +8826,7 @@
       </w:pPr>
       <w:r>
         <w:rPr>
+          <w:noProof/>
           <w:lang w:val="en-US"/>
         </w:rPr>
         <w:drawing>
@@ -23399,7 +23362,7 @@
     </w:p>
     <w:tbl>
       <w:tblPr>
-        <w:tblStyle w:val="a3"/>
+        <w:tblStyle w:val="a4"/>
         <w:tblW w:w="9025" w:type="dxa"/>
         <w:tblBorders>
           <w:top w:val="nil"/>
@@ -23423,11 +23386,11 @@
       </w:tblGrid>
       <w:tr>
         <w:trPr>
-          <w:trHeight w:val="414"/>
+          <w:trHeight w:val="288"/>
         </w:trPr>
         <w:tc>
           <w:tcPr>
-            <w:tcW w:w="1869" w:type="dxa"/>
+            <w:tcW w:w="1871" w:type="dxa"/>
             <w:tcBorders>
               <w:top w:val="single" w:sz="8" w:space="0" w:color="000000"/>
               <w:left w:val="nil"/>
@@ -23566,7 +23529,7 @@
         </w:tc>
         <w:tc>
           <w:tcPr>
-            <w:tcW w:w="1869" w:type="dxa"/>
+            <w:tcW w:w="1870" w:type="dxa"/>
             <w:tcBorders>
               <w:top w:val="single" w:sz="8" w:space="0" w:color="000000"/>
               <w:left w:val="nil"/>
@@ -23699,11 +23662,11 @@
       </w:tr>
       <w:tr>
         <w:trPr>
-          <w:trHeight w:val="414"/>
+          <w:trHeight w:val="288"/>
         </w:trPr>
         <w:tc>
           <w:tcPr>
-            <w:tcW w:w="1869" w:type="dxa"/>
+            <w:tcW w:w="1871" w:type="dxa"/>
             <w:tcBorders>
               <w:top w:val="single" w:sz="8" w:space="0" w:color="000000"/>
               <w:left w:val="nil"/>
@@ -23741,234 +23704,7 @@
           <w:tcPr>
             <w:tcW w:w="909" w:type="dxa"/>
             <w:tcBorders>
-              <w:top w:val="nil"/>
-              <w:left w:val="nil"/>
-              <w:bottom w:val="nil"/>
-              <w:right w:val="nil"/>
-            </w:tcBorders>
-            <w:tcMar>
-              <w:top w:w="20" w:type="dxa"/>
-              <w:left w:w="20" w:type="dxa"/>
-              <w:bottom w:w="100" w:type="dxa"/>
-              <w:right w:w="20" w:type="dxa"/>
-            </w:tcMar>
-            <w:vAlign w:val="center"/>
-          </w:tcPr>
-          <w:p>
-            <w:pPr>
-              <w:ind w:firstLine="0"/>
-              <w:jc w:val="center"/>
-              <w:rPr>
-                <w:sz w:val="18"/>
-                <w:szCs w:val="18"/>
-                <w:lang w:val="en-US"/>
-              </w:rPr>
-            </w:pPr>
-            <w:r>
-              <w:rPr>
-                <w:sz w:val="18"/>
-                <w:szCs w:val="18"/>
-                <w:lang w:val="en-US"/>
-              </w:rPr>
-              <w:t>1.00</w:t>
-            </w:r>
-          </w:p>
-        </w:tc>
-        <w:tc>
-          <w:tcPr>
-            <w:tcW w:w="901" w:type="dxa"/>
-            <w:tcBorders>
-              <w:top w:val="nil"/>
-              <w:left w:val="nil"/>
-              <w:bottom w:val="nil"/>
-              <w:right w:val="nil"/>
-            </w:tcBorders>
-            <w:tcMar>
-              <w:top w:w="20" w:type="dxa"/>
-              <w:left w:w="20" w:type="dxa"/>
-              <w:bottom w:w="100" w:type="dxa"/>
-              <w:right w:w="20" w:type="dxa"/>
-            </w:tcMar>
-            <w:vAlign w:val="center"/>
-          </w:tcPr>
-          <w:p>
-            <w:pPr>
-              <w:ind w:firstLine="0"/>
-              <w:jc w:val="center"/>
-              <w:rPr>
-                <w:sz w:val="18"/>
-                <w:szCs w:val="18"/>
-                <w:lang w:val="en-US"/>
-              </w:rPr>
-            </w:pPr>
-            <w:r>
-              <w:rPr>
-                <w:sz w:val="18"/>
-                <w:szCs w:val="18"/>
-                <w:lang w:val="en-US"/>
-              </w:rPr>
-              <w:t>0.16</w:t>
-            </w:r>
-          </w:p>
-        </w:tc>
-        <w:tc>
-          <w:tcPr>
-            <w:tcW w:w="1429" w:type="dxa"/>
-            <w:tcBorders>
-              <w:top w:val="nil"/>
-              <w:left w:val="nil"/>
-              <w:bottom w:val="nil"/>
-              <w:right w:val="nil"/>
-            </w:tcBorders>
-            <w:tcMar>
-              <w:top w:w="20" w:type="dxa"/>
-              <w:left w:w="20" w:type="dxa"/>
-              <w:bottom w:w="100" w:type="dxa"/>
-              <w:right w:w="20" w:type="dxa"/>
-            </w:tcMar>
-            <w:vAlign w:val="center"/>
-          </w:tcPr>
-          <w:p>
-            <w:pPr>
-              <w:ind w:firstLine="0"/>
-              <w:jc w:val="center"/>
-              <w:rPr>
-                <w:sz w:val="18"/>
-                <w:szCs w:val="18"/>
-                <w:lang w:val="en-US"/>
-              </w:rPr>
-            </w:pPr>
-            <w:r>
-              <w:rPr>
-                <w:sz w:val="18"/>
-                <w:szCs w:val="18"/>
-                <w:lang w:val="en-US"/>
-              </w:rPr>
-              <w:t>0.29</w:t>
-            </w:r>
-          </w:p>
-        </w:tc>
-        <w:tc>
-          <w:tcPr>
-            <w:tcW w:w="1869" w:type="dxa"/>
-            <w:tcBorders>
-              <w:top w:val="nil"/>
-              <w:left w:val="nil"/>
-              <w:bottom w:val="nil"/>
-              <w:right w:val="nil"/>
-            </w:tcBorders>
-            <w:tcMar>
-              <w:top w:w="20" w:type="dxa"/>
-              <w:left w:w="20" w:type="dxa"/>
-              <w:bottom w:w="100" w:type="dxa"/>
-              <w:right w:w="20" w:type="dxa"/>
-            </w:tcMar>
-            <w:vAlign w:val="center"/>
-          </w:tcPr>
-          <w:p>
-            <w:pPr>
-              <w:ind w:firstLine="0"/>
-              <w:jc w:val="center"/>
-              <w:rPr>
-                <w:sz w:val="18"/>
-                <w:szCs w:val="18"/>
-                <w:lang w:val="en-US"/>
-              </w:rPr>
-            </w:pPr>
-            <w:r>
-              <w:rPr>
-                <w:sz w:val="18"/>
-                <w:szCs w:val="18"/>
-                <w:lang w:val="en-US"/>
-              </w:rPr>
-              <w:t>0.21</w:t>
-            </w:r>
-          </w:p>
-        </w:tc>
-        <w:tc>
-          <w:tcPr>
-            <w:tcW w:w="1202" w:type="dxa"/>
-            <w:tcBorders>
-              <w:top w:val="nil"/>
-              <w:left w:val="nil"/>
-              <w:bottom w:val="nil"/>
-              <w:right w:val="nil"/>
-            </w:tcBorders>
-            <w:tcMar>
-              <w:top w:w="20" w:type="dxa"/>
-              <w:left w:w="20" w:type="dxa"/>
-              <w:bottom w:w="100" w:type="dxa"/>
-              <w:right w:w="20" w:type="dxa"/>
-            </w:tcMar>
-            <w:vAlign w:val="center"/>
-          </w:tcPr>
-          <w:p>
-            <w:pPr>
-              <w:ind w:firstLine="0"/>
-              <w:jc w:val="center"/>
-              <w:rPr>
-                <w:sz w:val="18"/>
-                <w:szCs w:val="18"/>
-                <w:lang w:val="en-US"/>
-              </w:rPr>
-            </w:pPr>
-            <w:r>
-              <w:rPr>
-                <w:sz w:val="18"/>
-                <w:szCs w:val="18"/>
-                <w:lang w:val="en-US"/>
-              </w:rPr>
-              <w:t>-0.02</w:t>
-            </w:r>
-          </w:p>
-        </w:tc>
-        <w:tc>
-          <w:tcPr>
-            <w:tcW w:w="843" w:type="dxa"/>
-            <w:tcBorders>
-              <w:top w:val="nil"/>
-              <w:left w:val="nil"/>
-              <w:bottom w:val="nil"/>
-              <w:right w:val="nil"/>
-            </w:tcBorders>
-            <w:tcMar>
-              <w:top w:w="20" w:type="dxa"/>
-              <w:left w:w="20" w:type="dxa"/>
-              <w:bottom w:w="100" w:type="dxa"/>
-              <w:right w:w="20" w:type="dxa"/>
-            </w:tcMar>
-            <w:vAlign w:val="center"/>
-          </w:tcPr>
-          <w:p>
-            <w:pPr>
-              <w:ind w:firstLine="0"/>
-              <w:jc w:val="center"/>
-              <w:rPr>
-                <w:sz w:val="18"/>
-                <w:szCs w:val="18"/>
-                <w:lang w:val="en-US"/>
-              </w:rPr>
-            </w:pPr>
-            <w:r>
-              <w:rPr>
-                <w:sz w:val="18"/>
-                <w:szCs w:val="18"/>
-                <w:lang w:val="en-US"/>
-              </w:rPr>
-              <w:t>-0.14</w:t>
-            </w:r>
-          </w:p>
-        </w:tc>
-      </w:tr>
-      <w:tr>
-        <w:trPr>
-          <w:trHeight w:val="414"/>
-        </w:trPr>
-        <w:tc>
-          <w:tcPr>
-            <w:tcW w:w="1869" w:type="dxa"/>
-            <w:tcBorders>
-              <w:top w:val="nil"/>
+              <w:top w:val="single" w:sz="8" w:space="0" w:color="000000"/>
               <w:left w:val="nil"/>
               <w:bottom w:val="nil"/>
               <w:right w:val="nil"/>
@@ -23984,56 +23720,20 @@
           <w:p>
             <w:pPr>
               <w:ind w:firstLine="0"/>
-              <w:rPr>
-                <w:sz w:val="18"/>
-                <w:szCs w:val="18"/>
-                <w:lang w:val="en-US"/>
-              </w:rPr>
-            </w:pPr>
-            <w:r>
-              <w:rPr>
-                <w:sz w:val="18"/>
-                <w:szCs w:val="18"/>
-                <w:lang w:val="en-US"/>
-              </w:rPr>
-              <w:t>Behavioral Proxy</w:t>
-            </w:r>
-          </w:p>
-        </w:tc>
-        <w:tc>
-          <w:tcPr>
-            <w:tcW w:w="909" w:type="dxa"/>
-            <w:tcBorders>
-              <w:top w:val="nil"/>
-              <w:left w:val="nil"/>
-              <w:bottom w:val="nil"/>
-              <w:right w:val="nil"/>
-            </w:tcBorders>
-            <w:tcMar>
-              <w:top w:w="20" w:type="dxa"/>
-              <w:left w:w="20" w:type="dxa"/>
-              <w:bottom w:w="100" w:type="dxa"/>
-              <w:right w:w="20" w:type="dxa"/>
-            </w:tcMar>
-            <w:vAlign w:val="center"/>
-          </w:tcPr>
-          <w:p>
-            <w:pPr>
-              <w:ind w:firstLine="0"/>
-              <w:jc w:val="center"/>
-              <w:rPr>
-                <w:sz w:val="18"/>
-                <w:szCs w:val="18"/>
-                <w:lang w:val="en-US"/>
-              </w:rPr>
-            </w:pPr>
-            <w:r>
-              <w:rPr>
-                <w:sz w:val="18"/>
-                <w:szCs w:val="18"/>
-                <w:lang w:val="en-US"/>
-              </w:rPr>
-              <w:t>0.16</w:t>
+              <w:jc w:val="center"/>
+              <w:rPr>
+                <w:sz w:val="18"/>
+                <w:szCs w:val="18"/>
+                <w:lang w:val="en-US"/>
+              </w:rPr>
+            </w:pPr>
+            <w:r>
+              <w:rPr>
+                <w:sz w:val="18"/>
+                <w:szCs w:val="18"/>
+                <w:lang w:val="en-US"/>
+              </w:rPr>
+              <w:t>1.00</w:t>
             </w:r>
           </w:p>
         </w:tc>
@@ -24041,197 +23741,7 @@
           <w:tcPr>
             <w:tcW w:w="901" w:type="dxa"/>
             <w:tcBorders>
-              <w:top w:val="nil"/>
-              <w:left w:val="nil"/>
-              <w:bottom w:val="nil"/>
-              <w:right w:val="nil"/>
-            </w:tcBorders>
-            <w:tcMar>
-              <w:top w:w="20" w:type="dxa"/>
-              <w:left w:w="20" w:type="dxa"/>
-              <w:bottom w:w="100" w:type="dxa"/>
-              <w:right w:w="20" w:type="dxa"/>
-            </w:tcMar>
-            <w:vAlign w:val="center"/>
-          </w:tcPr>
-          <w:p>
-            <w:pPr>
-              <w:ind w:firstLine="0"/>
-              <w:jc w:val="center"/>
-              <w:rPr>
-                <w:sz w:val="18"/>
-                <w:szCs w:val="18"/>
-                <w:lang w:val="en-US"/>
-              </w:rPr>
-            </w:pPr>
-            <w:r>
-              <w:rPr>
-                <w:sz w:val="18"/>
-                <w:szCs w:val="18"/>
-                <w:lang w:val="en-US"/>
-              </w:rPr>
-              <w:t>1.00</w:t>
-            </w:r>
-          </w:p>
-        </w:tc>
-        <w:tc>
-          <w:tcPr>
-            <w:tcW w:w="1429" w:type="dxa"/>
-            <w:tcBorders>
-              <w:top w:val="nil"/>
-              <w:left w:val="nil"/>
-              <w:bottom w:val="nil"/>
-              <w:right w:val="nil"/>
-            </w:tcBorders>
-            <w:tcMar>
-              <w:top w:w="20" w:type="dxa"/>
-              <w:left w:w="20" w:type="dxa"/>
-              <w:bottom w:w="100" w:type="dxa"/>
-              <w:right w:w="20" w:type="dxa"/>
-            </w:tcMar>
-            <w:vAlign w:val="center"/>
-          </w:tcPr>
-          <w:p>
-            <w:pPr>
-              <w:ind w:firstLine="0"/>
-              <w:jc w:val="center"/>
-              <w:rPr>
-                <w:sz w:val="18"/>
-                <w:szCs w:val="18"/>
-                <w:lang w:val="en-US"/>
-              </w:rPr>
-            </w:pPr>
-            <w:r>
-              <w:rPr>
-                <w:sz w:val="18"/>
-                <w:szCs w:val="18"/>
-                <w:lang w:val="en-US"/>
-              </w:rPr>
-              <w:t>0.19</w:t>
-            </w:r>
-          </w:p>
-        </w:tc>
-        <w:tc>
-          <w:tcPr>
-            <w:tcW w:w="1869" w:type="dxa"/>
-            <w:tcBorders>
-              <w:top w:val="nil"/>
-              <w:left w:val="nil"/>
-              <w:bottom w:val="nil"/>
-              <w:right w:val="nil"/>
-            </w:tcBorders>
-            <w:tcMar>
-              <w:top w:w="20" w:type="dxa"/>
-              <w:left w:w="20" w:type="dxa"/>
-              <w:bottom w:w="100" w:type="dxa"/>
-              <w:right w:w="20" w:type="dxa"/>
-            </w:tcMar>
-            <w:vAlign w:val="center"/>
-          </w:tcPr>
-          <w:p>
-            <w:pPr>
-              <w:ind w:firstLine="0"/>
-              <w:jc w:val="center"/>
-              <w:rPr>
-                <w:sz w:val="18"/>
-                <w:szCs w:val="18"/>
-                <w:lang w:val="en-US"/>
-              </w:rPr>
-            </w:pPr>
-            <w:r>
-              <w:rPr>
-                <w:sz w:val="18"/>
-                <w:szCs w:val="18"/>
-                <w:lang w:val="en-US"/>
-              </w:rPr>
-              <w:t>0.05</w:t>
-            </w:r>
-          </w:p>
-        </w:tc>
-        <w:tc>
-          <w:tcPr>
-            <w:tcW w:w="1202" w:type="dxa"/>
-            <w:tcBorders>
-              <w:top w:val="nil"/>
-              <w:left w:val="nil"/>
-              <w:bottom w:val="nil"/>
-              <w:right w:val="nil"/>
-            </w:tcBorders>
-            <w:tcMar>
-              <w:top w:w="20" w:type="dxa"/>
-              <w:left w:w="20" w:type="dxa"/>
-              <w:bottom w:w="100" w:type="dxa"/>
-              <w:right w:w="20" w:type="dxa"/>
-            </w:tcMar>
-            <w:vAlign w:val="center"/>
-          </w:tcPr>
-          <w:p>
-            <w:pPr>
-              <w:ind w:firstLine="0"/>
-              <w:jc w:val="center"/>
-              <w:rPr>
-                <w:sz w:val="18"/>
-                <w:szCs w:val="18"/>
-                <w:lang w:val="en-US"/>
-              </w:rPr>
-            </w:pPr>
-            <w:r>
-              <w:rPr>
-                <w:sz w:val="18"/>
-                <w:szCs w:val="18"/>
-                <w:lang w:val="en-US"/>
-              </w:rPr>
-              <w:t>0.15</w:t>
-            </w:r>
-          </w:p>
-        </w:tc>
-        <w:tc>
-          <w:tcPr>
-            <w:tcW w:w="843" w:type="dxa"/>
-            <w:tcBorders>
-              <w:top w:val="nil"/>
-              <w:left w:val="nil"/>
-              <w:bottom w:val="nil"/>
-              <w:right w:val="nil"/>
-            </w:tcBorders>
-            <w:tcMar>
-              <w:top w:w="20" w:type="dxa"/>
-              <w:left w:w="20" w:type="dxa"/>
-              <w:bottom w:w="100" w:type="dxa"/>
-              <w:right w:w="20" w:type="dxa"/>
-            </w:tcMar>
-            <w:vAlign w:val="center"/>
-          </w:tcPr>
-          <w:p>
-            <w:pPr>
-              <w:ind w:firstLine="0"/>
-              <w:jc w:val="center"/>
-              <w:rPr>
-                <w:sz w:val="18"/>
-                <w:szCs w:val="18"/>
-                <w:lang w:val="en-US"/>
-              </w:rPr>
-            </w:pPr>
-            <w:r>
-              <w:rPr>
-                <w:sz w:val="18"/>
-                <w:szCs w:val="18"/>
-                <w:lang w:val="en-US"/>
-              </w:rPr>
-              <w:t>-0.31</w:t>
-            </w:r>
-          </w:p>
-        </w:tc>
-      </w:tr>
-      <w:tr>
-        <w:trPr>
-          <w:trHeight w:val="414"/>
-        </w:trPr>
-        <w:tc>
-          <w:tcPr>
-            <w:tcW w:w="1869" w:type="dxa"/>
-            <w:tcBorders>
-              <w:top w:val="nil"/>
+              <w:top w:val="single" w:sz="8" w:space="0" w:color="000000"/>
               <w:left w:val="nil"/>
               <w:bottom w:val="nil"/>
               <w:right w:val="nil"/>
@@ -24247,93 +23757,20 @@
           <w:p>
             <w:pPr>
               <w:ind w:firstLine="0"/>
-              <w:rPr>
-                <w:sz w:val="18"/>
-                <w:szCs w:val="18"/>
-                <w:lang w:val="en-US"/>
-              </w:rPr>
-            </w:pPr>
-            <w:r>
-              <w:rPr>
-                <w:sz w:val="18"/>
-                <w:szCs w:val="18"/>
-                <w:lang w:val="en-US"/>
-              </w:rPr>
-              <w:t>Self-Report about Behavior</w:t>
-            </w:r>
-          </w:p>
-        </w:tc>
-        <w:tc>
-          <w:tcPr>
-            <w:tcW w:w="909" w:type="dxa"/>
-            <w:tcBorders>
-              <w:top w:val="nil"/>
-              <w:left w:val="nil"/>
-              <w:bottom w:val="nil"/>
-              <w:right w:val="nil"/>
-            </w:tcBorders>
-            <w:tcMar>
-              <w:top w:w="20" w:type="dxa"/>
-              <w:left w:w="20" w:type="dxa"/>
-              <w:bottom w:w="100" w:type="dxa"/>
-              <w:right w:w="20" w:type="dxa"/>
-            </w:tcMar>
-            <w:vAlign w:val="center"/>
-          </w:tcPr>
-          <w:p>
-            <w:pPr>
-              <w:ind w:firstLine="0"/>
-              <w:jc w:val="center"/>
-              <w:rPr>
-                <w:sz w:val="18"/>
-                <w:szCs w:val="18"/>
-                <w:lang w:val="en-US"/>
-              </w:rPr>
-            </w:pPr>
-            <w:r>
-              <w:rPr>
-                <w:sz w:val="18"/>
-                <w:szCs w:val="18"/>
-                <w:lang w:val="en-US"/>
-              </w:rPr>
-              <w:t>0.29</w:t>
-            </w:r>
-          </w:p>
-        </w:tc>
-        <w:tc>
-          <w:tcPr>
-            <w:tcW w:w="901" w:type="dxa"/>
-            <w:tcBorders>
-              <w:top w:val="nil"/>
-              <w:left w:val="nil"/>
-              <w:bottom w:val="nil"/>
-              <w:right w:val="nil"/>
-            </w:tcBorders>
-            <w:tcMar>
-              <w:top w:w="20" w:type="dxa"/>
-              <w:left w:w="20" w:type="dxa"/>
-              <w:bottom w:w="100" w:type="dxa"/>
-              <w:right w:w="20" w:type="dxa"/>
-            </w:tcMar>
-            <w:vAlign w:val="center"/>
-          </w:tcPr>
-          <w:p>
-            <w:pPr>
-              <w:ind w:firstLine="0"/>
-              <w:jc w:val="center"/>
-              <w:rPr>
-                <w:sz w:val="18"/>
-                <w:szCs w:val="18"/>
-                <w:lang w:val="en-US"/>
-              </w:rPr>
-            </w:pPr>
-            <w:r>
-              <w:rPr>
-                <w:sz w:val="18"/>
-                <w:szCs w:val="18"/>
-                <w:lang w:val="en-US"/>
-              </w:rPr>
-              <w:t>0.19</w:t>
+              <w:jc w:val="center"/>
+              <w:rPr>
+                <w:sz w:val="18"/>
+                <w:szCs w:val="18"/>
+                <w:lang w:val="en-US"/>
+              </w:rPr>
+            </w:pPr>
+            <w:r>
+              <w:rPr>
+                <w:sz w:val="18"/>
+                <w:szCs w:val="18"/>
+                <w:lang w:val="en-US"/>
+              </w:rPr>
+              <w:t>0.16</w:t>
             </w:r>
           </w:p>
         </w:tc>
@@ -24341,160 +23778,7 @@
           <w:tcPr>
             <w:tcW w:w="1429" w:type="dxa"/>
             <w:tcBorders>
-              <w:top w:val="nil"/>
-              <w:left w:val="nil"/>
-              <w:bottom w:val="nil"/>
-              <w:right w:val="nil"/>
-            </w:tcBorders>
-            <w:tcMar>
-              <w:top w:w="20" w:type="dxa"/>
-              <w:left w:w="20" w:type="dxa"/>
-              <w:bottom w:w="100" w:type="dxa"/>
-              <w:right w:w="20" w:type="dxa"/>
-            </w:tcMar>
-            <w:vAlign w:val="center"/>
-          </w:tcPr>
-          <w:p>
-            <w:pPr>
-              <w:ind w:firstLine="0"/>
-              <w:jc w:val="center"/>
-              <w:rPr>
-                <w:sz w:val="18"/>
-                <w:szCs w:val="18"/>
-                <w:lang w:val="en-US"/>
-              </w:rPr>
-            </w:pPr>
-            <w:r>
-              <w:rPr>
-                <w:sz w:val="18"/>
-                <w:szCs w:val="18"/>
-                <w:lang w:val="en-US"/>
-              </w:rPr>
-              <w:t>1.00</w:t>
-            </w:r>
-          </w:p>
-        </w:tc>
-        <w:tc>
-          <w:tcPr>
-            <w:tcW w:w="1869" w:type="dxa"/>
-            <w:tcBorders>
-              <w:top w:val="nil"/>
-              <w:left w:val="nil"/>
-              <w:bottom w:val="nil"/>
-              <w:right w:val="nil"/>
-            </w:tcBorders>
-            <w:tcMar>
-              <w:top w:w="20" w:type="dxa"/>
-              <w:left w:w="20" w:type="dxa"/>
-              <w:bottom w:w="100" w:type="dxa"/>
-              <w:right w:w="20" w:type="dxa"/>
-            </w:tcMar>
-            <w:vAlign w:val="center"/>
-          </w:tcPr>
-          <w:p>
-            <w:pPr>
-              <w:ind w:firstLine="0"/>
-              <w:jc w:val="center"/>
-              <w:rPr>
-                <w:sz w:val="18"/>
-                <w:szCs w:val="18"/>
-                <w:lang w:val="en-US"/>
-              </w:rPr>
-            </w:pPr>
-            <w:r>
-              <w:rPr>
-                <w:sz w:val="18"/>
-                <w:szCs w:val="18"/>
-                <w:lang w:val="en-US"/>
-              </w:rPr>
-              <w:t>0.29</w:t>
-            </w:r>
-          </w:p>
-        </w:tc>
-        <w:tc>
-          <w:tcPr>
-            <w:tcW w:w="1202" w:type="dxa"/>
-            <w:tcBorders>
-              <w:top w:val="nil"/>
-              <w:left w:val="nil"/>
-              <w:bottom w:val="nil"/>
-              <w:right w:val="nil"/>
-            </w:tcBorders>
-            <w:tcMar>
-              <w:top w:w="20" w:type="dxa"/>
-              <w:left w:w="20" w:type="dxa"/>
-              <w:bottom w:w="100" w:type="dxa"/>
-              <w:right w:w="20" w:type="dxa"/>
-            </w:tcMar>
-            <w:vAlign w:val="center"/>
-          </w:tcPr>
-          <w:p>
-            <w:pPr>
-              <w:ind w:firstLine="0"/>
-              <w:jc w:val="center"/>
-              <w:rPr>
-                <w:sz w:val="18"/>
-                <w:szCs w:val="18"/>
-                <w:lang w:val="en-US"/>
-              </w:rPr>
-            </w:pPr>
-            <w:r>
-              <w:rPr>
-                <w:sz w:val="18"/>
-                <w:szCs w:val="18"/>
-                <w:lang w:val="en-US"/>
-              </w:rPr>
-              <w:t>0.03</w:t>
-            </w:r>
-          </w:p>
-        </w:tc>
-        <w:tc>
-          <w:tcPr>
-            <w:tcW w:w="843" w:type="dxa"/>
-            <w:tcBorders>
-              <w:top w:val="nil"/>
-              <w:left w:val="nil"/>
-              <w:bottom w:val="nil"/>
-              <w:right w:val="nil"/>
-            </w:tcBorders>
-            <w:tcMar>
-              <w:top w:w="20" w:type="dxa"/>
-              <w:left w:w="20" w:type="dxa"/>
-              <w:bottom w:w="100" w:type="dxa"/>
-              <w:right w:w="20" w:type="dxa"/>
-            </w:tcMar>
-            <w:vAlign w:val="center"/>
-          </w:tcPr>
-          <w:p>
-            <w:pPr>
-              <w:ind w:firstLine="0"/>
-              <w:jc w:val="center"/>
-              <w:rPr>
-                <w:sz w:val="18"/>
-                <w:szCs w:val="18"/>
-                <w:lang w:val="en-US"/>
-              </w:rPr>
-            </w:pPr>
-            <w:r>
-              <w:rPr>
-                <w:sz w:val="18"/>
-                <w:szCs w:val="18"/>
-                <w:lang w:val="en-US"/>
-              </w:rPr>
-              <w:t>-0.06</w:t>
-            </w:r>
-          </w:p>
-        </w:tc>
-      </w:tr>
-      <w:tr>
-        <w:trPr>
-          <w:trHeight w:val="414"/>
-        </w:trPr>
-        <w:tc>
-          <w:tcPr>
-            <w:tcW w:w="1869" w:type="dxa"/>
-            <w:tcBorders>
-              <w:top w:val="nil"/>
+              <w:top w:val="single" w:sz="8" w:space="0" w:color="000000"/>
               <w:left w:val="nil"/>
               <w:bottom w:val="nil"/>
               <w:right w:val="nil"/>
@@ -24510,116 +23794,6 @@
           <w:p>
             <w:pPr>
               <w:ind w:firstLine="0"/>
-              <w:rPr>
-                <w:sz w:val="18"/>
-                <w:szCs w:val="18"/>
-                <w:lang w:val="en-US"/>
-              </w:rPr>
-            </w:pPr>
-            <w:r>
-              <w:rPr>
-                <w:sz w:val="18"/>
-                <w:szCs w:val="18"/>
-                <w:lang w:val="en-US"/>
-              </w:rPr>
-              <w:t>Self-Report about Subjective States</w:t>
-            </w:r>
-          </w:p>
-        </w:tc>
-        <w:tc>
-          <w:tcPr>
-            <w:tcW w:w="909" w:type="dxa"/>
-            <w:tcBorders>
-              <w:top w:val="nil"/>
-              <w:left w:val="nil"/>
-              <w:bottom w:val="nil"/>
-              <w:right w:val="nil"/>
-            </w:tcBorders>
-            <w:tcMar>
-              <w:top w:w="20" w:type="dxa"/>
-              <w:left w:w="20" w:type="dxa"/>
-              <w:bottom w:w="100" w:type="dxa"/>
-              <w:right w:w="20" w:type="dxa"/>
-            </w:tcMar>
-            <w:vAlign w:val="center"/>
-          </w:tcPr>
-          <w:p>
-            <w:pPr>
-              <w:ind w:firstLine="0"/>
-              <w:jc w:val="center"/>
-              <w:rPr>
-                <w:sz w:val="18"/>
-                <w:szCs w:val="18"/>
-                <w:lang w:val="en-US"/>
-              </w:rPr>
-            </w:pPr>
-            <w:r>
-              <w:rPr>
-                <w:sz w:val="18"/>
-                <w:szCs w:val="18"/>
-                <w:lang w:val="en-US"/>
-              </w:rPr>
-              <w:t>0.21</w:t>
-            </w:r>
-          </w:p>
-        </w:tc>
-        <w:tc>
-          <w:tcPr>
-            <w:tcW w:w="901" w:type="dxa"/>
-            <w:tcBorders>
-              <w:top w:val="nil"/>
-              <w:left w:val="nil"/>
-              <w:bottom w:val="nil"/>
-              <w:right w:val="nil"/>
-            </w:tcBorders>
-            <w:tcMar>
-              <w:top w:w="20" w:type="dxa"/>
-              <w:left w:w="20" w:type="dxa"/>
-              <w:bottom w:w="100" w:type="dxa"/>
-              <w:right w:w="20" w:type="dxa"/>
-            </w:tcMar>
-            <w:vAlign w:val="center"/>
-          </w:tcPr>
-          <w:p>
-            <w:pPr>
-              <w:ind w:firstLine="0"/>
-              <w:jc w:val="center"/>
-              <w:rPr>
-                <w:sz w:val="18"/>
-                <w:szCs w:val="18"/>
-                <w:lang w:val="en-US"/>
-              </w:rPr>
-            </w:pPr>
-            <w:r>
-              <w:rPr>
-                <w:sz w:val="18"/>
-                <w:szCs w:val="18"/>
-                <w:lang w:val="en-US"/>
-              </w:rPr>
-              <w:t>0.05</w:t>
-            </w:r>
-          </w:p>
-        </w:tc>
-        <w:tc>
-          <w:tcPr>
-            <w:tcW w:w="1429" w:type="dxa"/>
-            <w:tcBorders>
-              <w:top w:val="nil"/>
-              <w:left w:val="nil"/>
-              <w:bottom w:val="nil"/>
-              <w:right w:val="nil"/>
-            </w:tcBorders>
-            <w:tcMar>
-              <w:top w:w="20" w:type="dxa"/>
-              <w:left w:w="20" w:type="dxa"/>
-              <w:bottom w:w="100" w:type="dxa"/>
-              <w:right w:w="20" w:type="dxa"/>
-            </w:tcMar>
-            <w:vAlign w:val="center"/>
-          </w:tcPr>
-          <w:p>
-            <w:pPr>
-              <w:ind w:firstLine="0"/>
               <w:jc w:val="center"/>
               <w:rPr>
                 <w:sz w:val="18"/>
@@ -24639,125 +23813,9 @@
         </w:tc>
         <w:tc>
           <w:tcPr>
-            <w:tcW w:w="1869" w:type="dxa"/>
-            <w:tcBorders>
-              <w:top w:val="nil"/>
-              <w:left w:val="nil"/>
-              <w:bottom w:val="nil"/>
-              <w:right w:val="nil"/>
-            </w:tcBorders>
-            <w:tcMar>
-              <w:top w:w="20" w:type="dxa"/>
-              <w:left w:w="20" w:type="dxa"/>
-              <w:bottom w:w="100" w:type="dxa"/>
-              <w:right w:w="20" w:type="dxa"/>
-            </w:tcMar>
-            <w:vAlign w:val="center"/>
-          </w:tcPr>
-          <w:p>
-            <w:pPr>
-              <w:ind w:firstLine="0"/>
-              <w:jc w:val="center"/>
-              <w:rPr>
-                <w:sz w:val="18"/>
-                <w:szCs w:val="18"/>
-                <w:lang w:val="en-US"/>
-              </w:rPr>
-            </w:pPr>
-            <w:r>
-              <w:rPr>
-                <w:sz w:val="18"/>
-                <w:szCs w:val="18"/>
-                <w:lang w:val="en-US"/>
-              </w:rPr>
-              <w:t>1.00</w:t>
-            </w:r>
-          </w:p>
-        </w:tc>
-        <w:tc>
-          <w:tcPr>
-            <w:tcW w:w="1202" w:type="dxa"/>
-            <w:tcBorders>
-              <w:top w:val="nil"/>
-              <w:left w:val="nil"/>
-              <w:bottom w:val="nil"/>
-              <w:right w:val="nil"/>
-            </w:tcBorders>
-            <w:tcMar>
-              <w:top w:w="20" w:type="dxa"/>
-              <w:left w:w="20" w:type="dxa"/>
-              <w:bottom w:w="100" w:type="dxa"/>
-              <w:right w:w="20" w:type="dxa"/>
-            </w:tcMar>
-            <w:vAlign w:val="center"/>
-          </w:tcPr>
-          <w:p>
-            <w:pPr>
-              <w:ind w:firstLine="0"/>
-              <w:jc w:val="center"/>
-              <w:rPr>
-                <w:sz w:val="18"/>
-                <w:szCs w:val="18"/>
-                <w:lang w:val="en-US"/>
-              </w:rPr>
-            </w:pPr>
-            <w:r>
-              <w:rPr>
-                <w:sz w:val="18"/>
-                <w:szCs w:val="18"/>
-                <w:lang w:val="en-US"/>
-              </w:rPr>
-              <w:t>0.13</w:t>
-            </w:r>
-          </w:p>
-        </w:tc>
-        <w:tc>
-          <w:tcPr>
-            <w:tcW w:w="843" w:type="dxa"/>
-            <w:tcBorders>
-              <w:top w:val="nil"/>
-              <w:left w:val="nil"/>
-              <w:bottom w:val="nil"/>
-              <w:right w:val="nil"/>
-            </w:tcBorders>
-            <w:tcMar>
-              <w:top w:w="20" w:type="dxa"/>
-              <w:left w:w="20" w:type="dxa"/>
-              <w:bottom w:w="100" w:type="dxa"/>
-              <w:right w:w="20" w:type="dxa"/>
-            </w:tcMar>
-            <w:vAlign w:val="center"/>
-          </w:tcPr>
-          <w:p>
-            <w:pPr>
-              <w:ind w:firstLine="0"/>
-              <w:jc w:val="center"/>
-              <w:rPr>
-                <w:sz w:val="18"/>
-                <w:szCs w:val="18"/>
-                <w:lang w:val="en-US"/>
-              </w:rPr>
-            </w:pPr>
-            <w:r>
-              <w:rPr>
-                <w:sz w:val="18"/>
-                <w:szCs w:val="18"/>
-                <w:lang w:val="en-US"/>
-              </w:rPr>
-              <w:t>0.03</w:t>
-            </w:r>
-          </w:p>
-        </w:tc>
-      </w:tr>
-      <w:tr>
-        <w:trPr>
-          <w:trHeight w:val="414"/>
-        </w:trPr>
-        <w:tc>
-          <w:tcPr>
-            <w:tcW w:w="1869" w:type="dxa"/>
-            <w:tcBorders>
-              <w:top w:val="nil"/>
+            <w:tcW w:w="1870" w:type="dxa"/>
+            <w:tcBorders>
+              <w:top w:val="single" w:sz="8" w:space="0" w:color="000000"/>
               <w:left w:val="nil"/>
               <w:bottom w:val="nil"/>
               <w:right w:val="nil"/>
@@ -24773,177 +23831,20 @@
           <w:p>
             <w:pPr>
               <w:ind w:firstLine="0"/>
-              <w:rPr>
-                <w:sz w:val="18"/>
-                <w:szCs w:val="18"/>
-                <w:lang w:val="en-US"/>
-              </w:rPr>
-            </w:pPr>
-            <w:r>
-              <w:rPr>
-                <w:sz w:val="18"/>
-                <w:szCs w:val="18"/>
-                <w:lang w:val="en-US"/>
-              </w:rPr>
-              <w:t>Neuro/Bio/</w:t>
-            </w:r>
-            <w:proofErr w:type="spellStart"/>
-            <w:r>
-              <w:rPr>
-                <w:sz w:val="18"/>
-                <w:szCs w:val="18"/>
-                <w:lang w:val="en-US"/>
-              </w:rPr>
-              <w:t>Psychophys</w:t>
-            </w:r>
-            <w:proofErr w:type="spellEnd"/>
-          </w:p>
-        </w:tc>
-        <w:tc>
-          <w:tcPr>
-            <w:tcW w:w="909" w:type="dxa"/>
-            <w:tcBorders>
-              <w:top w:val="nil"/>
-              <w:left w:val="nil"/>
-              <w:bottom w:val="nil"/>
-              <w:right w:val="nil"/>
-            </w:tcBorders>
-            <w:tcMar>
-              <w:top w:w="20" w:type="dxa"/>
-              <w:left w:w="20" w:type="dxa"/>
-              <w:bottom w:w="100" w:type="dxa"/>
-              <w:right w:w="20" w:type="dxa"/>
-            </w:tcMar>
-            <w:vAlign w:val="center"/>
-          </w:tcPr>
-          <w:p>
-            <w:pPr>
-              <w:ind w:firstLine="0"/>
-              <w:jc w:val="center"/>
-              <w:rPr>
-                <w:sz w:val="18"/>
-                <w:szCs w:val="18"/>
-                <w:lang w:val="en-US"/>
-              </w:rPr>
-            </w:pPr>
-            <w:r>
-              <w:rPr>
-                <w:sz w:val="18"/>
-                <w:szCs w:val="18"/>
-                <w:lang w:val="en-US"/>
-              </w:rPr>
-              <w:t>-0.02</w:t>
-            </w:r>
-          </w:p>
-        </w:tc>
-        <w:tc>
-          <w:tcPr>
-            <w:tcW w:w="901" w:type="dxa"/>
-            <w:tcBorders>
-              <w:top w:val="nil"/>
-              <w:left w:val="nil"/>
-              <w:bottom w:val="nil"/>
-              <w:right w:val="nil"/>
-            </w:tcBorders>
-            <w:tcMar>
-              <w:top w:w="20" w:type="dxa"/>
-              <w:left w:w="20" w:type="dxa"/>
-              <w:bottom w:w="100" w:type="dxa"/>
-              <w:right w:w="20" w:type="dxa"/>
-            </w:tcMar>
-            <w:vAlign w:val="center"/>
-          </w:tcPr>
-          <w:p>
-            <w:pPr>
-              <w:ind w:firstLine="0"/>
-              <w:jc w:val="center"/>
-              <w:rPr>
-                <w:sz w:val="18"/>
-                <w:szCs w:val="18"/>
-                <w:lang w:val="en-US"/>
-              </w:rPr>
-            </w:pPr>
-            <w:r>
-              <w:rPr>
-                <w:sz w:val="18"/>
-                <w:szCs w:val="18"/>
-                <w:lang w:val="en-US"/>
-              </w:rPr>
-              <w:t>0.15</w:t>
-            </w:r>
-          </w:p>
-        </w:tc>
-        <w:tc>
-          <w:tcPr>
-            <w:tcW w:w="1429" w:type="dxa"/>
-            <w:tcBorders>
-              <w:top w:val="nil"/>
-              <w:left w:val="nil"/>
-              <w:bottom w:val="nil"/>
-              <w:right w:val="nil"/>
-            </w:tcBorders>
-            <w:tcMar>
-              <w:top w:w="20" w:type="dxa"/>
-              <w:left w:w="20" w:type="dxa"/>
-              <w:bottom w:w="100" w:type="dxa"/>
-              <w:right w:w="20" w:type="dxa"/>
-            </w:tcMar>
-            <w:vAlign w:val="center"/>
-          </w:tcPr>
-          <w:p>
-            <w:pPr>
-              <w:ind w:firstLine="0"/>
-              <w:jc w:val="center"/>
-              <w:rPr>
-                <w:sz w:val="18"/>
-                <w:szCs w:val="18"/>
-                <w:lang w:val="en-US"/>
-              </w:rPr>
-            </w:pPr>
-            <w:r>
-              <w:rPr>
-                <w:sz w:val="18"/>
-                <w:szCs w:val="18"/>
-                <w:lang w:val="en-US"/>
-              </w:rPr>
-              <w:t>0.03</w:t>
-            </w:r>
-          </w:p>
-        </w:tc>
-        <w:tc>
-          <w:tcPr>
-            <w:tcW w:w="1869" w:type="dxa"/>
-            <w:tcBorders>
-              <w:top w:val="nil"/>
-              <w:left w:val="nil"/>
-              <w:bottom w:val="nil"/>
-              <w:right w:val="nil"/>
-            </w:tcBorders>
-            <w:tcMar>
-              <w:top w:w="20" w:type="dxa"/>
-              <w:left w:w="20" w:type="dxa"/>
-              <w:bottom w:w="100" w:type="dxa"/>
-              <w:right w:w="20" w:type="dxa"/>
-            </w:tcMar>
-            <w:vAlign w:val="center"/>
-          </w:tcPr>
-          <w:p>
-            <w:pPr>
-              <w:ind w:firstLine="0"/>
-              <w:jc w:val="center"/>
-              <w:rPr>
-                <w:sz w:val="18"/>
-                <w:szCs w:val="18"/>
-                <w:lang w:val="en-US"/>
-              </w:rPr>
-            </w:pPr>
-            <w:r>
-              <w:rPr>
-                <w:sz w:val="18"/>
-                <w:szCs w:val="18"/>
-                <w:lang w:val="en-US"/>
-              </w:rPr>
-              <w:t>0.13</w:t>
+              <w:jc w:val="center"/>
+              <w:rPr>
+                <w:sz w:val="18"/>
+                <w:szCs w:val="18"/>
+                <w:lang w:val="en-US"/>
+              </w:rPr>
+            </w:pPr>
+            <w:r>
+              <w:rPr>
+                <w:sz w:val="18"/>
+                <w:szCs w:val="18"/>
+                <w:lang w:val="en-US"/>
+              </w:rPr>
+              <w:t>0.21</w:t>
             </w:r>
           </w:p>
         </w:tc>
@@ -24951,88 +23852,9 @@
           <w:tcPr>
             <w:tcW w:w="1202" w:type="dxa"/>
             <w:tcBorders>
-              <w:top w:val="nil"/>
-              <w:left w:val="nil"/>
-              <w:bottom w:val="nil"/>
-              <w:right w:val="nil"/>
-            </w:tcBorders>
-            <w:tcMar>
-              <w:top w:w="20" w:type="dxa"/>
-              <w:left w:w="20" w:type="dxa"/>
-              <w:bottom w:w="100" w:type="dxa"/>
-              <w:right w:w="20" w:type="dxa"/>
-            </w:tcMar>
-            <w:vAlign w:val="center"/>
-          </w:tcPr>
-          <w:p>
-            <w:pPr>
-              <w:ind w:firstLine="0"/>
-              <w:jc w:val="center"/>
-              <w:rPr>
-                <w:sz w:val="18"/>
-                <w:szCs w:val="18"/>
-                <w:lang w:val="en-US"/>
-              </w:rPr>
-            </w:pPr>
-            <w:r>
-              <w:rPr>
-                <w:sz w:val="18"/>
-                <w:szCs w:val="18"/>
-                <w:lang w:val="en-US"/>
-              </w:rPr>
-              <w:t>1.00</w:t>
-            </w:r>
-          </w:p>
-        </w:tc>
-        <w:tc>
-          <w:tcPr>
-            <w:tcW w:w="843" w:type="dxa"/>
-            <w:tcBorders>
-              <w:top w:val="nil"/>
-              <w:left w:val="nil"/>
-              <w:bottom w:val="nil"/>
-              <w:right w:val="nil"/>
-            </w:tcBorders>
-            <w:tcMar>
-              <w:top w:w="20" w:type="dxa"/>
-              <w:left w:w="20" w:type="dxa"/>
-              <w:bottom w:w="100" w:type="dxa"/>
-              <w:right w:w="20" w:type="dxa"/>
-            </w:tcMar>
-            <w:vAlign w:val="center"/>
-          </w:tcPr>
-          <w:p>
-            <w:pPr>
-              <w:ind w:firstLine="0"/>
-              <w:jc w:val="center"/>
-              <w:rPr>
-                <w:sz w:val="18"/>
-                <w:szCs w:val="18"/>
-                <w:lang w:val="en-US"/>
-              </w:rPr>
-            </w:pPr>
-            <w:r>
-              <w:rPr>
-                <w:sz w:val="18"/>
-                <w:szCs w:val="18"/>
-                <w:lang w:val="en-US"/>
-              </w:rPr>
-              <w:t>0.07</w:t>
-            </w:r>
-          </w:p>
-        </w:tc>
-      </w:tr>
-      <w:tr>
-        <w:trPr>
-          <w:trHeight w:val="414"/>
-        </w:trPr>
-        <w:tc>
-          <w:tcPr>
-            <w:tcW w:w="1869" w:type="dxa"/>
-            <w:tcBorders>
-              <w:top w:val="nil"/>
-              <w:left w:val="nil"/>
-              <w:bottom w:val="single" w:sz="8" w:space="0" w:color="auto"/>
+              <w:top w:val="single" w:sz="8" w:space="0" w:color="000000"/>
+              <w:left w:val="nil"/>
+              <w:bottom w:val="nil"/>
               <w:right w:val="nil"/>
             </w:tcBorders>
             <w:tcMar>
@@ -25046,6 +23868,1147 @@
           <w:p>
             <w:pPr>
               <w:ind w:firstLine="0"/>
+              <w:jc w:val="center"/>
+              <w:rPr>
+                <w:sz w:val="18"/>
+                <w:szCs w:val="18"/>
+                <w:lang w:val="en-US"/>
+              </w:rPr>
+            </w:pPr>
+            <w:r>
+              <w:rPr>
+                <w:sz w:val="18"/>
+                <w:szCs w:val="18"/>
+                <w:lang w:val="en-US"/>
+              </w:rPr>
+              <w:t>-0.02</w:t>
+            </w:r>
+          </w:p>
+        </w:tc>
+        <w:tc>
+          <w:tcPr>
+            <w:tcW w:w="843" w:type="dxa"/>
+            <w:tcBorders>
+              <w:top w:val="single" w:sz="8" w:space="0" w:color="000000"/>
+              <w:left w:val="nil"/>
+              <w:bottom w:val="nil"/>
+              <w:right w:val="nil"/>
+            </w:tcBorders>
+            <w:tcMar>
+              <w:top w:w="11" w:type="dxa"/>
+              <w:left w:w="11" w:type="dxa"/>
+              <w:bottom w:w="11" w:type="dxa"/>
+              <w:right w:w="11" w:type="dxa"/>
+            </w:tcMar>
+            <w:vAlign w:val="center"/>
+          </w:tcPr>
+          <w:p>
+            <w:pPr>
+              <w:ind w:firstLine="0"/>
+              <w:jc w:val="center"/>
+              <w:rPr>
+                <w:sz w:val="18"/>
+                <w:szCs w:val="18"/>
+                <w:lang w:val="en-US"/>
+              </w:rPr>
+            </w:pPr>
+            <w:r>
+              <w:rPr>
+                <w:sz w:val="18"/>
+                <w:szCs w:val="18"/>
+                <w:lang w:val="en-US"/>
+              </w:rPr>
+              <w:t>-0.14</w:t>
+            </w:r>
+          </w:p>
+        </w:tc>
+      </w:tr>
+      <w:tr>
+        <w:trPr>
+          <w:trHeight w:val="288"/>
+        </w:trPr>
+        <w:tc>
+          <w:tcPr>
+            <w:tcW w:w="1871" w:type="dxa"/>
+            <w:tcBorders>
+              <w:top w:val="nil"/>
+              <w:left w:val="nil"/>
+              <w:bottom w:val="nil"/>
+              <w:right w:val="nil"/>
+            </w:tcBorders>
+            <w:tcMar>
+              <w:top w:w="11" w:type="dxa"/>
+              <w:left w:w="11" w:type="dxa"/>
+              <w:bottom w:w="11" w:type="dxa"/>
+              <w:right w:w="11" w:type="dxa"/>
+            </w:tcMar>
+            <w:vAlign w:val="center"/>
+          </w:tcPr>
+          <w:p>
+            <w:pPr>
+              <w:ind w:firstLine="0"/>
+              <w:rPr>
+                <w:sz w:val="18"/>
+                <w:szCs w:val="18"/>
+                <w:lang w:val="en-US"/>
+              </w:rPr>
+            </w:pPr>
+            <w:r>
+              <w:rPr>
+                <w:sz w:val="18"/>
+                <w:szCs w:val="18"/>
+                <w:lang w:val="en-US"/>
+              </w:rPr>
+              <w:t>Behavioral Proxy</w:t>
+            </w:r>
+          </w:p>
+        </w:tc>
+        <w:tc>
+          <w:tcPr>
+            <w:tcW w:w="909" w:type="dxa"/>
+            <w:tcBorders>
+              <w:top w:val="nil"/>
+              <w:left w:val="nil"/>
+              <w:bottom w:val="nil"/>
+              <w:right w:val="nil"/>
+            </w:tcBorders>
+            <w:tcMar>
+              <w:top w:w="11" w:type="dxa"/>
+              <w:left w:w="11" w:type="dxa"/>
+              <w:bottom w:w="11" w:type="dxa"/>
+              <w:right w:w="11" w:type="dxa"/>
+            </w:tcMar>
+            <w:vAlign w:val="center"/>
+          </w:tcPr>
+          <w:p>
+            <w:pPr>
+              <w:ind w:firstLine="0"/>
+              <w:jc w:val="center"/>
+              <w:rPr>
+                <w:sz w:val="18"/>
+                <w:szCs w:val="18"/>
+                <w:lang w:val="en-US"/>
+              </w:rPr>
+            </w:pPr>
+            <w:r>
+              <w:rPr>
+                <w:sz w:val="18"/>
+                <w:szCs w:val="18"/>
+                <w:lang w:val="en-US"/>
+              </w:rPr>
+              <w:t>0.16</w:t>
+            </w:r>
+          </w:p>
+        </w:tc>
+        <w:tc>
+          <w:tcPr>
+            <w:tcW w:w="901" w:type="dxa"/>
+            <w:tcBorders>
+              <w:top w:val="nil"/>
+              <w:left w:val="nil"/>
+              <w:bottom w:val="nil"/>
+              <w:right w:val="nil"/>
+            </w:tcBorders>
+            <w:tcMar>
+              <w:top w:w="11" w:type="dxa"/>
+              <w:left w:w="11" w:type="dxa"/>
+              <w:bottom w:w="11" w:type="dxa"/>
+              <w:right w:w="11" w:type="dxa"/>
+            </w:tcMar>
+            <w:vAlign w:val="center"/>
+          </w:tcPr>
+          <w:p>
+            <w:pPr>
+              <w:ind w:firstLine="0"/>
+              <w:jc w:val="center"/>
+              <w:rPr>
+                <w:sz w:val="18"/>
+                <w:szCs w:val="18"/>
+                <w:lang w:val="en-US"/>
+              </w:rPr>
+            </w:pPr>
+            <w:r>
+              <w:rPr>
+                <w:sz w:val="18"/>
+                <w:szCs w:val="18"/>
+                <w:lang w:val="en-US"/>
+              </w:rPr>
+              <w:t>1.00</w:t>
+            </w:r>
+          </w:p>
+        </w:tc>
+        <w:tc>
+          <w:tcPr>
+            <w:tcW w:w="1429" w:type="dxa"/>
+            <w:tcBorders>
+              <w:top w:val="nil"/>
+              <w:left w:val="nil"/>
+              <w:bottom w:val="nil"/>
+              <w:right w:val="nil"/>
+            </w:tcBorders>
+            <w:tcMar>
+              <w:top w:w="11" w:type="dxa"/>
+              <w:left w:w="11" w:type="dxa"/>
+              <w:bottom w:w="11" w:type="dxa"/>
+              <w:right w:w="11" w:type="dxa"/>
+            </w:tcMar>
+            <w:vAlign w:val="center"/>
+          </w:tcPr>
+          <w:p>
+            <w:pPr>
+              <w:ind w:firstLine="0"/>
+              <w:jc w:val="center"/>
+              <w:rPr>
+                <w:sz w:val="18"/>
+                <w:szCs w:val="18"/>
+                <w:lang w:val="en-US"/>
+              </w:rPr>
+            </w:pPr>
+            <w:r>
+              <w:rPr>
+                <w:sz w:val="18"/>
+                <w:szCs w:val="18"/>
+                <w:lang w:val="en-US"/>
+              </w:rPr>
+              <w:t>0.19</w:t>
+            </w:r>
+          </w:p>
+        </w:tc>
+        <w:tc>
+          <w:tcPr>
+            <w:tcW w:w="1870" w:type="dxa"/>
+            <w:tcBorders>
+              <w:top w:val="nil"/>
+              <w:left w:val="nil"/>
+              <w:bottom w:val="nil"/>
+              <w:right w:val="nil"/>
+            </w:tcBorders>
+            <w:tcMar>
+              <w:top w:w="11" w:type="dxa"/>
+              <w:left w:w="11" w:type="dxa"/>
+              <w:bottom w:w="11" w:type="dxa"/>
+              <w:right w:w="11" w:type="dxa"/>
+            </w:tcMar>
+            <w:vAlign w:val="center"/>
+          </w:tcPr>
+          <w:p>
+            <w:pPr>
+              <w:ind w:firstLine="0"/>
+              <w:jc w:val="center"/>
+              <w:rPr>
+                <w:sz w:val="18"/>
+                <w:szCs w:val="18"/>
+                <w:lang w:val="en-US"/>
+              </w:rPr>
+            </w:pPr>
+            <w:r>
+              <w:rPr>
+                <w:sz w:val="18"/>
+                <w:szCs w:val="18"/>
+                <w:lang w:val="en-US"/>
+              </w:rPr>
+              <w:t>0.05</w:t>
+            </w:r>
+          </w:p>
+        </w:tc>
+        <w:tc>
+          <w:tcPr>
+            <w:tcW w:w="1202" w:type="dxa"/>
+            <w:tcBorders>
+              <w:top w:val="nil"/>
+              <w:left w:val="nil"/>
+              <w:bottom w:val="nil"/>
+              <w:right w:val="nil"/>
+            </w:tcBorders>
+            <w:tcMar>
+              <w:top w:w="11" w:type="dxa"/>
+              <w:left w:w="11" w:type="dxa"/>
+              <w:bottom w:w="11" w:type="dxa"/>
+              <w:right w:w="11" w:type="dxa"/>
+            </w:tcMar>
+            <w:vAlign w:val="center"/>
+          </w:tcPr>
+          <w:p>
+            <w:pPr>
+              <w:ind w:firstLine="0"/>
+              <w:jc w:val="center"/>
+              <w:rPr>
+                <w:sz w:val="18"/>
+                <w:szCs w:val="18"/>
+                <w:lang w:val="en-US"/>
+              </w:rPr>
+            </w:pPr>
+            <w:r>
+              <w:rPr>
+                <w:sz w:val="18"/>
+                <w:szCs w:val="18"/>
+                <w:lang w:val="en-US"/>
+              </w:rPr>
+              <w:t>0.15</w:t>
+            </w:r>
+          </w:p>
+        </w:tc>
+        <w:tc>
+          <w:tcPr>
+            <w:tcW w:w="843" w:type="dxa"/>
+            <w:tcBorders>
+              <w:top w:val="nil"/>
+              <w:left w:val="nil"/>
+              <w:bottom w:val="nil"/>
+              <w:right w:val="nil"/>
+            </w:tcBorders>
+            <w:tcMar>
+              <w:top w:w="11" w:type="dxa"/>
+              <w:left w:w="11" w:type="dxa"/>
+              <w:bottom w:w="11" w:type="dxa"/>
+              <w:right w:w="11" w:type="dxa"/>
+            </w:tcMar>
+            <w:vAlign w:val="center"/>
+          </w:tcPr>
+          <w:p>
+            <w:pPr>
+              <w:ind w:firstLine="0"/>
+              <w:jc w:val="center"/>
+              <w:rPr>
+                <w:sz w:val="18"/>
+                <w:szCs w:val="18"/>
+                <w:lang w:val="en-US"/>
+              </w:rPr>
+            </w:pPr>
+            <w:r>
+              <w:rPr>
+                <w:sz w:val="18"/>
+                <w:szCs w:val="18"/>
+                <w:lang w:val="en-US"/>
+              </w:rPr>
+              <w:t>-0.31</w:t>
+            </w:r>
+          </w:p>
+        </w:tc>
+      </w:tr>
+      <w:tr>
+        <w:trPr>
+          <w:trHeight w:val="288"/>
+        </w:trPr>
+        <w:tc>
+          <w:tcPr>
+            <w:tcW w:w="1871" w:type="dxa"/>
+            <w:tcBorders>
+              <w:top w:val="nil"/>
+              <w:left w:val="nil"/>
+              <w:bottom w:val="nil"/>
+              <w:right w:val="nil"/>
+            </w:tcBorders>
+            <w:tcMar>
+              <w:top w:w="11" w:type="dxa"/>
+              <w:left w:w="11" w:type="dxa"/>
+              <w:bottom w:w="11" w:type="dxa"/>
+              <w:right w:w="11" w:type="dxa"/>
+            </w:tcMar>
+            <w:vAlign w:val="center"/>
+          </w:tcPr>
+          <w:p>
+            <w:pPr>
+              <w:ind w:firstLine="0"/>
+              <w:rPr>
+                <w:sz w:val="18"/>
+                <w:szCs w:val="18"/>
+                <w:lang w:val="en-US"/>
+              </w:rPr>
+            </w:pPr>
+            <w:r>
+              <w:rPr>
+                <w:sz w:val="18"/>
+                <w:szCs w:val="18"/>
+                <w:lang w:val="en-US"/>
+              </w:rPr>
+              <w:t>Self-Report about Behavior</w:t>
+            </w:r>
+          </w:p>
+        </w:tc>
+        <w:tc>
+          <w:tcPr>
+            <w:tcW w:w="909" w:type="dxa"/>
+            <w:tcBorders>
+              <w:top w:val="nil"/>
+              <w:left w:val="nil"/>
+              <w:bottom w:val="nil"/>
+              <w:right w:val="nil"/>
+            </w:tcBorders>
+            <w:tcMar>
+              <w:top w:w="11" w:type="dxa"/>
+              <w:left w:w="11" w:type="dxa"/>
+              <w:bottom w:w="11" w:type="dxa"/>
+              <w:right w:w="11" w:type="dxa"/>
+            </w:tcMar>
+            <w:vAlign w:val="center"/>
+          </w:tcPr>
+          <w:p>
+            <w:pPr>
+              <w:ind w:firstLine="0"/>
+              <w:jc w:val="center"/>
+              <w:rPr>
+                <w:sz w:val="18"/>
+                <w:szCs w:val="18"/>
+                <w:lang w:val="en-US"/>
+              </w:rPr>
+            </w:pPr>
+            <w:r>
+              <w:rPr>
+                <w:sz w:val="18"/>
+                <w:szCs w:val="18"/>
+                <w:lang w:val="en-US"/>
+              </w:rPr>
+              <w:t>0.29</w:t>
+            </w:r>
+          </w:p>
+        </w:tc>
+        <w:tc>
+          <w:tcPr>
+            <w:tcW w:w="901" w:type="dxa"/>
+            <w:tcBorders>
+              <w:top w:val="nil"/>
+              <w:left w:val="nil"/>
+              <w:bottom w:val="nil"/>
+              <w:right w:val="nil"/>
+            </w:tcBorders>
+            <w:tcMar>
+              <w:top w:w="11" w:type="dxa"/>
+              <w:left w:w="11" w:type="dxa"/>
+              <w:bottom w:w="11" w:type="dxa"/>
+              <w:right w:w="11" w:type="dxa"/>
+            </w:tcMar>
+            <w:vAlign w:val="center"/>
+          </w:tcPr>
+          <w:p>
+            <w:pPr>
+              <w:ind w:firstLine="0"/>
+              <w:jc w:val="center"/>
+              <w:rPr>
+                <w:sz w:val="18"/>
+                <w:szCs w:val="18"/>
+                <w:lang w:val="en-US"/>
+              </w:rPr>
+            </w:pPr>
+            <w:r>
+              <w:rPr>
+                <w:sz w:val="18"/>
+                <w:szCs w:val="18"/>
+                <w:lang w:val="en-US"/>
+              </w:rPr>
+              <w:t>0.19</w:t>
+            </w:r>
+          </w:p>
+        </w:tc>
+        <w:tc>
+          <w:tcPr>
+            <w:tcW w:w="1429" w:type="dxa"/>
+            <w:tcBorders>
+              <w:top w:val="nil"/>
+              <w:left w:val="nil"/>
+              <w:bottom w:val="nil"/>
+              <w:right w:val="nil"/>
+            </w:tcBorders>
+            <w:tcMar>
+              <w:top w:w="11" w:type="dxa"/>
+              <w:left w:w="11" w:type="dxa"/>
+              <w:bottom w:w="11" w:type="dxa"/>
+              <w:right w:w="11" w:type="dxa"/>
+            </w:tcMar>
+            <w:vAlign w:val="center"/>
+          </w:tcPr>
+          <w:p>
+            <w:pPr>
+              <w:ind w:firstLine="0"/>
+              <w:jc w:val="center"/>
+              <w:rPr>
+                <w:sz w:val="18"/>
+                <w:szCs w:val="18"/>
+                <w:lang w:val="en-US"/>
+              </w:rPr>
+            </w:pPr>
+            <w:r>
+              <w:rPr>
+                <w:sz w:val="18"/>
+                <w:szCs w:val="18"/>
+                <w:lang w:val="en-US"/>
+              </w:rPr>
+              <w:t>1.00</w:t>
+            </w:r>
+          </w:p>
+        </w:tc>
+        <w:tc>
+          <w:tcPr>
+            <w:tcW w:w="1870" w:type="dxa"/>
+            <w:tcBorders>
+              <w:top w:val="nil"/>
+              <w:left w:val="nil"/>
+              <w:bottom w:val="nil"/>
+              <w:right w:val="nil"/>
+            </w:tcBorders>
+            <w:tcMar>
+              <w:top w:w="11" w:type="dxa"/>
+              <w:left w:w="11" w:type="dxa"/>
+              <w:bottom w:w="11" w:type="dxa"/>
+              <w:right w:w="11" w:type="dxa"/>
+            </w:tcMar>
+            <w:vAlign w:val="center"/>
+          </w:tcPr>
+          <w:p>
+            <w:pPr>
+              <w:ind w:firstLine="0"/>
+              <w:jc w:val="center"/>
+              <w:rPr>
+                <w:sz w:val="18"/>
+                <w:szCs w:val="18"/>
+                <w:lang w:val="en-US"/>
+              </w:rPr>
+            </w:pPr>
+            <w:r>
+              <w:rPr>
+                <w:sz w:val="18"/>
+                <w:szCs w:val="18"/>
+                <w:lang w:val="en-US"/>
+              </w:rPr>
+              <w:t>0.29</w:t>
+            </w:r>
+          </w:p>
+        </w:tc>
+        <w:tc>
+          <w:tcPr>
+            <w:tcW w:w="1202" w:type="dxa"/>
+            <w:tcBorders>
+              <w:top w:val="nil"/>
+              <w:left w:val="nil"/>
+              <w:bottom w:val="nil"/>
+              <w:right w:val="nil"/>
+            </w:tcBorders>
+            <w:tcMar>
+              <w:top w:w="11" w:type="dxa"/>
+              <w:left w:w="11" w:type="dxa"/>
+              <w:bottom w:w="11" w:type="dxa"/>
+              <w:right w:w="11" w:type="dxa"/>
+            </w:tcMar>
+            <w:vAlign w:val="center"/>
+          </w:tcPr>
+          <w:p>
+            <w:pPr>
+              <w:ind w:firstLine="0"/>
+              <w:jc w:val="center"/>
+              <w:rPr>
+                <w:sz w:val="18"/>
+                <w:szCs w:val="18"/>
+                <w:lang w:val="en-US"/>
+              </w:rPr>
+            </w:pPr>
+            <w:r>
+              <w:rPr>
+                <w:sz w:val="18"/>
+                <w:szCs w:val="18"/>
+                <w:lang w:val="en-US"/>
+              </w:rPr>
+              <w:t>0.03</w:t>
+            </w:r>
+          </w:p>
+        </w:tc>
+        <w:tc>
+          <w:tcPr>
+            <w:tcW w:w="843" w:type="dxa"/>
+            <w:tcBorders>
+              <w:top w:val="nil"/>
+              <w:left w:val="nil"/>
+              <w:bottom w:val="nil"/>
+              <w:right w:val="nil"/>
+            </w:tcBorders>
+            <w:tcMar>
+              <w:top w:w="11" w:type="dxa"/>
+              <w:left w:w="11" w:type="dxa"/>
+              <w:bottom w:w="11" w:type="dxa"/>
+              <w:right w:w="11" w:type="dxa"/>
+            </w:tcMar>
+            <w:vAlign w:val="center"/>
+          </w:tcPr>
+          <w:p>
+            <w:pPr>
+              <w:ind w:firstLine="0"/>
+              <w:jc w:val="center"/>
+              <w:rPr>
+                <w:sz w:val="18"/>
+                <w:szCs w:val="18"/>
+                <w:lang w:val="en-US"/>
+              </w:rPr>
+            </w:pPr>
+            <w:r>
+              <w:rPr>
+                <w:sz w:val="18"/>
+                <w:szCs w:val="18"/>
+                <w:lang w:val="en-US"/>
+              </w:rPr>
+              <w:t>-0.06</w:t>
+            </w:r>
+          </w:p>
+        </w:tc>
+      </w:tr>
+      <w:tr>
+        <w:trPr>
+          <w:trHeight w:val="288"/>
+        </w:trPr>
+        <w:tc>
+          <w:tcPr>
+            <w:tcW w:w="1871" w:type="dxa"/>
+            <w:tcBorders>
+              <w:top w:val="nil"/>
+              <w:left w:val="nil"/>
+              <w:bottom w:val="nil"/>
+              <w:right w:val="nil"/>
+            </w:tcBorders>
+            <w:tcMar>
+              <w:top w:w="11" w:type="dxa"/>
+              <w:left w:w="11" w:type="dxa"/>
+              <w:bottom w:w="11" w:type="dxa"/>
+              <w:right w:w="11" w:type="dxa"/>
+            </w:tcMar>
+            <w:vAlign w:val="center"/>
+          </w:tcPr>
+          <w:p>
+            <w:pPr>
+              <w:ind w:firstLine="0"/>
+              <w:rPr>
+                <w:sz w:val="18"/>
+                <w:szCs w:val="18"/>
+                <w:lang w:val="en-US"/>
+              </w:rPr>
+            </w:pPr>
+            <w:r>
+              <w:rPr>
+                <w:sz w:val="18"/>
+                <w:szCs w:val="18"/>
+                <w:lang w:val="en-US"/>
+              </w:rPr>
+              <w:t>Self-Report about Subjective States</w:t>
+            </w:r>
+          </w:p>
+        </w:tc>
+        <w:tc>
+          <w:tcPr>
+            <w:tcW w:w="909" w:type="dxa"/>
+            <w:tcBorders>
+              <w:top w:val="nil"/>
+              <w:left w:val="nil"/>
+              <w:bottom w:val="nil"/>
+              <w:right w:val="nil"/>
+            </w:tcBorders>
+            <w:tcMar>
+              <w:top w:w="11" w:type="dxa"/>
+              <w:left w:w="11" w:type="dxa"/>
+              <w:bottom w:w="11" w:type="dxa"/>
+              <w:right w:w="11" w:type="dxa"/>
+            </w:tcMar>
+            <w:vAlign w:val="center"/>
+          </w:tcPr>
+          <w:p>
+            <w:pPr>
+              <w:ind w:firstLine="0"/>
+              <w:jc w:val="center"/>
+              <w:rPr>
+                <w:sz w:val="18"/>
+                <w:szCs w:val="18"/>
+                <w:lang w:val="en-US"/>
+              </w:rPr>
+            </w:pPr>
+            <w:r>
+              <w:rPr>
+                <w:sz w:val="18"/>
+                <w:szCs w:val="18"/>
+                <w:lang w:val="en-US"/>
+              </w:rPr>
+              <w:t>0.21</w:t>
+            </w:r>
+          </w:p>
+        </w:tc>
+        <w:tc>
+          <w:tcPr>
+            <w:tcW w:w="901" w:type="dxa"/>
+            <w:tcBorders>
+              <w:top w:val="nil"/>
+              <w:left w:val="nil"/>
+              <w:bottom w:val="nil"/>
+              <w:right w:val="nil"/>
+            </w:tcBorders>
+            <w:tcMar>
+              <w:top w:w="11" w:type="dxa"/>
+              <w:left w:w="11" w:type="dxa"/>
+              <w:bottom w:w="11" w:type="dxa"/>
+              <w:right w:w="11" w:type="dxa"/>
+            </w:tcMar>
+            <w:vAlign w:val="center"/>
+          </w:tcPr>
+          <w:p>
+            <w:pPr>
+              <w:ind w:firstLine="0"/>
+              <w:jc w:val="center"/>
+              <w:rPr>
+                <w:sz w:val="18"/>
+                <w:szCs w:val="18"/>
+                <w:lang w:val="en-US"/>
+              </w:rPr>
+            </w:pPr>
+            <w:r>
+              <w:rPr>
+                <w:sz w:val="18"/>
+                <w:szCs w:val="18"/>
+                <w:lang w:val="en-US"/>
+              </w:rPr>
+              <w:t>0.05</w:t>
+            </w:r>
+          </w:p>
+        </w:tc>
+        <w:tc>
+          <w:tcPr>
+            <w:tcW w:w="1429" w:type="dxa"/>
+            <w:tcBorders>
+              <w:top w:val="nil"/>
+              <w:left w:val="nil"/>
+              <w:bottom w:val="nil"/>
+              <w:right w:val="nil"/>
+            </w:tcBorders>
+            <w:tcMar>
+              <w:top w:w="11" w:type="dxa"/>
+              <w:left w:w="11" w:type="dxa"/>
+              <w:bottom w:w="11" w:type="dxa"/>
+              <w:right w:w="11" w:type="dxa"/>
+            </w:tcMar>
+            <w:vAlign w:val="center"/>
+          </w:tcPr>
+          <w:p>
+            <w:pPr>
+              <w:ind w:firstLine="0"/>
+              <w:jc w:val="center"/>
+              <w:rPr>
+                <w:sz w:val="18"/>
+                <w:szCs w:val="18"/>
+                <w:lang w:val="en-US"/>
+              </w:rPr>
+            </w:pPr>
+            <w:r>
+              <w:rPr>
+                <w:sz w:val="18"/>
+                <w:szCs w:val="18"/>
+                <w:lang w:val="en-US"/>
+              </w:rPr>
+              <w:t>0.29</w:t>
+            </w:r>
+          </w:p>
+        </w:tc>
+        <w:tc>
+          <w:tcPr>
+            <w:tcW w:w="1870" w:type="dxa"/>
+            <w:tcBorders>
+              <w:top w:val="nil"/>
+              <w:left w:val="nil"/>
+              <w:bottom w:val="nil"/>
+              <w:right w:val="nil"/>
+            </w:tcBorders>
+            <w:tcMar>
+              <w:top w:w="11" w:type="dxa"/>
+              <w:left w:w="11" w:type="dxa"/>
+              <w:bottom w:w="11" w:type="dxa"/>
+              <w:right w:w="11" w:type="dxa"/>
+            </w:tcMar>
+            <w:vAlign w:val="center"/>
+          </w:tcPr>
+          <w:p>
+            <w:pPr>
+              <w:ind w:firstLine="0"/>
+              <w:jc w:val="center"/>
+              <w:rPr>
+                <w:sz w:val="18"/>
+                <w:szCs w:val="18"/>
+                <w:lang w:val="en-US"/>
+              </w:rPr>
+            </w:pPr>
+            <w:r>
+              <w:rPr>
+                <w:sz w:val="18"/>
+                <w:szCs w:val="18"/>
+                <w:lang w:val="en-US"/>
+              </w:rPr>
+              <w:t>1.00</w:t>
+            </w:r>
+          </w:p>
+        </w:tc>
+        <w:tc>
+          <w:tcPr>
+            <w:tcW w:w="1202" w:type="dxa"/>
+            <w:tcBorders>
+              <w:top w:val="nil"/>
+              <w:left w:val="nil"/>
+              <w:bottom w:val="nil"/>
+              <w:right w:val="nil"/>
+            </w:tcBorders>
+            <w:tcMar>
+              <w:top w:w="11" w:type="dxa"/>
+              <w:left w:w="11" w:type="dxa"/>
+              <w:bottom w:w="11" w:type="dxa"/>
+              <w:right w:w="11" w:type="dxa"/>
+            </w:tcMar>
+            <w:vAlign w:val="center"/>
+          </w:tcPr>
+          <w:p>
+            <w:pPr>
+              <w:ind w:firstLine="0"/>
+              <w:jc w:val="center"/>
+              <w:rPr>
+                <w:sz w:val="18"/>
+                <w:szCs w:val="18"/>
+                <w:lang w:val="en-US"/>
+              </w:rPr>
+            </w:pPr>
+            <w:r>
+              <w:rPr>
+                <w:sz w:val="18"/>
+                <w:szCs w:val="18"/>
+                <w:lang w:val="en-US"/>
+              </w:rPr>
+              <w:t>0.13</w:t>
+            </w:r>
+          </w:p>
+        </w:tc>
+        <w:tc>
+          <w:tcPr>
+            <w:tcW w:w="843" w:type="dxa"/>
+            <w:tcBorders>
+              <w:top w:val="nil"/>
+              <w:left w:val="nil"/>
+              <w:bottom w:val="nil"/>
+              <w:right w:val="nil"/>
+            </w:tcBorders>
+            <w:tcMar>
+              <w:top w:w="11" w:type="dxa"/>
+              <w:left w:w="11" w:type="dxa"/>
+              <w:bottom w:w="11" w:type="dxa"/>
+              <w:right w:w="11" w:type="dxa"/>
+            </w:tcMar>
+            <w:vAlign w:val="center"/>
+          </w:tcPr>
+          <w:p>
+            <w:pPr>
+              <w:ind w:firstLine="0"/>
+              <w:jc w:val="center"/>
+              <w:rPr>
+                <w:sz w:val="18"/>
+                <w:szCs w:val="18"/>
+                <w:lang w:val="en-US"/>
+              </w:rPr>
+            </w:pPr>
+            <w:r>
+              <w:rPr>
+                <w:sz w:val="18"/>
+                <w:szCs w:val="18"/>
+                <w:lang w:val="en-US"/>
+              </w:rPr>
+              <w:t>0.03</w:t>
+            </w:r>
+          </w:p>
+        </w:tc>
+      </w:tr>
+      <w:tr>
+        <w:trPr>
+          <w:trHeight w:val="288"/>
+        </w:trPr>
+        <w:tc>
+          <w:tcPr>
+            <w:tcW w:w="1871" w:type="dxa"/>
+            <w:tcBorders>
+              <w:top w:val="nil"/>
+              <w:left w:val="nil"/>
+              <w:bottom w:val="nil"/>
+              <w:right w:val="nil"/>
+            </w:tcBorders>
+            <w:tcMar>
+              <w:top w:w="11" w:type="dxa"/>
+              <w:left w:w="11" w:type="dxa"/>
+              <w:bottom w:w="11" w:type="dxa"/>
+              <w:right w:w="11" w:type="dxa"/>
+            </w:tcMar>
+            <w:vAlign w:val="center"/>
+          </w:tcPr>
+          <w:p>
+            <w:pPr>
+              <w:ind w:firstLine="0"/>
+              <w:rPr>
+                <w:sz w:val="18"/>
+                <w:szCs w:val="18"/>
+                <w:lang w:val="en-US"/>
+              </w:rPr>
+            </w:pPr>
+            <w:r>
+              <w:rPr>
+                <w:sz w:val="18"/>
+                <w:szCs w:val="18"/>
+                <w:lang w:val="en-US"/>
+              </w:rPr>
+              <w:t>Neuro/Bio/</w:t>
+            </w:r>
+            <w:proofErr w:type="spellStart"/>
+            <w:r>
+              <w:rPr>
+                <w:sz w:val="18"/>
+                <w:szCs w:val="18"/>
+                <w:lang w:val="en-US"/>
+              </w:rPr>
+              <w:t>Psychophys</w:t>
+            </w:r>
+            <w:proofErr w:type="spellEnd"/>
+          </w:p>
+        </w:tc>
+        <w:tc>
+          <w:tcPr>
+            <w:tcW w:w="909" w:type="dxa"/>
+            <w:tcBorders>
+              <w:top w:val="nil"/>
+              <w:left w:val="nil"/>
+              <w:bottom w:val="nil"/>
+              <w:right w:val="nil"/>
+            </w:tcBorders>
+            <w:tcMar>
+              <w:top w:w="11" w:type="dxa"/>
+              <w:left w:w="11" w:type="dxa"/>
+              <w:bottom w:w="11" w:type="dxa"/>
+              <w:right w:w="11" w:type="dxa"/>
+            </w:tcMar>
+            <w:vAlign w:val="center"/>
+          </w:tcPr>
+          <w:p>
+            <w:pPr>
+              <w:ind w:firstLine="0"/>
+              <w:jc w:val="center"/>
+              <w:rPr>
+                <w:sz w:val="18"/>
+                <w:szCs w:val="18"/>
+                <w:lang w:val="en-US"/>
+              </w:rPr>
+            </w:pPr>
+            <w:r>
+              <w:rPr>
+                <w:sz w:val="18"/>
+                <w:szCs w:val="18"/>
+                <w:lang w:val="en-US"/>
+              </w:rPr>
+              <w:t>-0.02</w:t>
+            </w:r>
+          </w:p>
+        </w:tc>
+        <w:tc>
+          <w:tcPr>
+            <w:tcW w:w="901" w:type="dxa"/>
+            <w:tcBorders>
+              <w:top w:val="nil"/>
+              <w:left w:val="nil"/>
+              <w:bottom w:val="nil"/>
+              <w:right w:val="nil"/>
+            </w:tcBorders>
+            <w:tcMar>
+              <w:top w:w="11" w:type="dxa"/>
+              <w:left w:w="11" w:type="dxa"/>
+              <w:bottom w:w="11" w:type="dxa"/>
+              <w:right w:w="11" w:type="dxa"/>
+            </w:tcMar>
+            <w:vAlign w:val="center"/>
+          </w:tcPr>
+          <w:p>
+            <w:pPr>
+              <w:ind w:firstLine="0"/>
+              <w:jc w:val="center"/>
+              <w:rPr>
+                <w:sz w:val="18"/>
+                <w:szCs w:val="18"/>
+                <w:lang w:val="en-US"/>
+              </w:rPr>
+            </w:pPr>
+            <w:r>
+              <w:rPr>
+                <w:sz w:val="18"/>
+                <w:szCs w:val="18"/>
+                <w:lang w:val="en-US"/>
+              </w:rPr>
+              <w:t>0.15</w:t>
+            </w:r>
+          </w:p>
+        </w:tc>
+        <w:tc>
+          <w:tcPr>
+            <w:tcW w:w="1429" w:type="dxa"/>
+            <w:tcBorders>
+              <w:top w:val="nil"/>
+              <w:left w:val="nil"/>
+              <w:bottom w:val="nil"/>
+              <w:right w:val="nil"/>
+            </w:tcBorders>
+            <w:tcMar>
+              <w:top w:w="11" w:type="dxa"/>
+              <w:left w:w="11" w:type="dxa"/>
+              <w:bottom w:w="11" w:type="dxa"/>
+              <w:right w:w="11" w:type="dxa"/>
+            </w:tcMar>
+            <w:vAlign w:val="center"/>
+          </w:tcPr>
+          <w:p>
+            <w:pPr>
+              <w:ind w:firstLine="0"/>
+              <w:jc w:val="center"/>
+              <w:rPr>
+                <w:sz w:val="18"/>
+                <w:szCs w:val="18"/>
+                <w:lang w:val="en-US"/>
+              </w:rPr>
+            </w:pPr>
+            <w:r>
+              <w:rPr>
+                <w:sz w:val="18"/>
+                <w:szCs w:val="18"/>
+                <w:lang w:val="en-US"/>
+              </w:rPr>
+              <w:t>0.03</w:t>
+            </w:r>
+          </w:p>
+        </w:tc>
+        <w:tc>
+          <w:tcPr>
+            <w:tcW w:w="1870" w:type="dxa"/>
+            <w:tcBorders>
+              <w:top w:val="nil"/>
+              <w:left w:val="nil"/>
+              <w:bottom w:val="nil"/>
+              <w:right w:val="nil"/>
+            </w:tcBorders>
+            <w:tcMar>
+              <w:top w:w="11" w:type="dxa"/>
+              <w:left w:w="11" w:type="dxa"/>
+              <w:bottom w:w="11" w:type="dxa"/>
+              <w:right w:w="11" w:type="dxa"/>
+            </w:tcMar>
+            <w:vAlign w:val="center"/>
+          </w:tcPr>
+          <w:p>
+            <w:pPr>
+              <w:ind w:firstLine="0"/>
+              <w:jc w:val="center"/>
+              <w:rPr>
+                <w:sz w:val="18"/>
+                <w:szCs w:val="18"/>
+                <w:lang w:val="en-US"/>
+              </w:rPr>
+            </w:pPr>
+            <w:r>
+              <w:rPr>
+                <w:sz w:val="18"/>
+                <w:szCs w:val="18"/>
+                <w:lang w:val="en-US"/>
+              </w:rPr>
+              <w:t>0.13</w:t>
+            </w:r>
+          </w:p>
+        </w:tc>
+        <w:tc>
+          <w:tcPr>
+            <w:tcW w:w="1202" w:type="dxa"/>
+            <w:tcBorders>
+              <w:top w:val="nil"/>
+              <w:left w:val="nil"/>
+              <w:bottom w:val="nil"/>
+              <w:right w:val="nil"/>
+            </w:tcBorders>
+            <w:tcMar>
+              <w:top w:w="11" w:type="dxa"/>
+              <w:left w:w="11" w:type="dxa"/>
+              <w:bottom w:w="11" w:type="dxa"/>
+              <w:right w:w="11" w:type="dxa"/>
+            </w:tcMar>
+            <w:vAlign w:val="center"/>
+          </w:tcPr>
+          <w:p>
+            <w:pPr>
+              <w:ind w:firstLine="0"/>
+              <w:jc w:val="center"/>
+              <w:rPr>
+                <w:sz w:val="18"/>
+                <w:szCs w:val="18"/>
+                <w:lang w:val="en-US"/>
+              </w:rPr>
+            </w:pPr>
+            <w:r>
+              <w:rPr>
+                <w:sz w:val="18"/>
+                <w:szCs w:val="18"/>
+                <w:lang w:val="en-US"/>
+              </w:rPr>
+              <w:t>1.00</w:t>
+            </w:r>
+          </w:p>
+        </w:tc>
+        <w:tc>
+          <w:tcPr>
+            <w:tcW w:w="843" w:type="dxa"/>
+            <w:tcBorders>
+              <w:top w:val="nil"/>
+              <w:left w:val="nil"/>
+              <w:bottom w:val="nil"/>
+              <w:right w:val="nil"/>
+            </w:tcBorders>
+            <w:tcMar>
+              <w:top w:w="11" w:type="dxa"/>
+              <w:left w:w="11" w:type="dxa"/>
+              <w:bottom w:w="11" w:type="dxa"/>
+              <w:right w:w="11" w:type="dxa"/>
+            </w:tcMar>
+            <w:vAlign w:val="center"/>
+          </w:tcPr>
+          <w:p>
+            <w:pPr>
+              <w:ind w:firstLine="0"/>
+              <w:jc w:val="center"/>
+              <w:rPr>
+                <w:sz w:val="18"/>
+                <w:szCs w:val="18"/>
+                <w:lang w:val="en-US"/>
+              </w:rPr>
+            </w:pPr>
+            <w:r>
+              <w:rPr>
+                <w:sz w:val="18"/>
+                <w:szCs w:val="18"/>
+                <w:lang w:val="en-US"/>
+              </w:rPr>
+              <w:t>0.07</w:t>
+            </w:r>
+          </w:p>
+        </w:tc>
+      </w:tr>
+      <w:tr>
+        <w:trPr>
+          <w:trHeight w:val="288"/>
+        </w:trPr>
+        <w:tc>
+          <w:tcPr>
+            <w:tcW w:w="1871" w:type="dxa"/>
+            <w:tcBorders>
+              <w:top w:val="nil"/>
+              <w:left w:val="nil"/>
+              <w:bottom w:val="single" w:sz="8" w:space="0" w:color="000000"/>
+              <w:right w:val="nil"/>
+            </w:tcBorders>
+            <w:tcMar>
+              <w:top w:w="11" w:type="dxa"/>
+              <w:left w:w="11" w:type="dxa"/>
+              <w:bottom w:w="11" w:type="dxa"/>
+              <w:right w:w="11" w:type="dxa"/>
+            </w:tcMar>
+            <w:vAlign w:val="center"/>
+          </w:tcPr>
+          <w:p>
+            <w:pPr>
+              <w:ind w:firstLine="0"/>
               <w:rPr>
                 <w:sz w:val="18"/>
                 <w:szCs w:val="18"/>
@@ -25068,14 +25031,14 @@
             <w:tcBorders>
               <w:top w:val="nil"/>
               <w:left w:val="nil"/>
-              <w:bottom w:val="single" w:sz="8" w:space="0" w:color="auto"/>
-              <w:right w:val="nil"/>
-            </w:tcBorders>
-            <w:tcMar>
-              <w:top w:w="20" w:type="dxa"/>
-              <w:left w:w="20" w:type="dxa"/>
-              <w:bottom w:w="100" w:type="dxa"/>
-              <w:right w:w="20" w:type="dxa"/>
+              <w:bottom w:val="single" w:sz="8" w:space="0" w:color="000000"/>
+              <w:right w:val="nil"/>
+            </w:tcBorders>
+            <w:tcMar>
+              <w:top w:w="11" w:type="dxa"/>
+              <w:left w:w="11" w:type="dxa"/>
+              <w:bottom w:w="11" w:type="dxa"/>
+              <w:right w:w="11" w:type="dxa"/>
             </w:tcMar>
             <w:vAlign w:val="center"/>
           </w:tcPr>
@@ -25105,14 +25068,14 @@
             <w:tcBorders>
               <w:top w:val="nil"/>
               <w:left w:val="nil"/>
-              <w:bottom w:val="single" w:sz="8" w:space="0" w:color="auto"/>
-              <w:right w:val="nil"/>
-            </w:tcBorders>
-            <w:tcMar>
-              <w:top w:w="20" w:type="dxa"/>
-              <w:left w:w="20" w:type="dxa"/>
-              <w:bottom w:w="100" w:type="dxa"/>
-              <w:right w:w="20" w:type="dxa"/>
+              <w:bottom w:val="single" w:sz="8" w:space="0" w:color="000000"/>
+              <w:right w:val="nil"/>
+            </w:tcBorders>
+            <w:tcMar>
+              <w:top w:w="11" w:type="dxa"/>
+              <w:left w:w="11" w:type="dxa"/>
+              <w:bottom w:w="11" w:type="dxa"/>
+              <w:right w:w="11" w:type="dxa"/>
             </w:tcMar>
             <w:vAlign w:val="center"/>
           </w:tcPr>
@@ -25142,14 +25105,14 @@
             <w:tcBorders>
               <w:top w:val="nil"/>
               <w:left w:val="nil"/>
-              <w:bottom w:val="single" w:sz="8" w:space="0" w:color="auto"/>
-              <w:right w:val="nil"/>
-            </w:tcBorders>
-            <w:tcMar>
-              <w:top w:w="20" w:type="dxa"/>
-              <w:left w:w="20" w:type="dxa"/>
-              <w:bottom w:w="100" w:type="dxa"/>
-              <w:right w:w="20" w:type="dxa"/>
+              <w:bottom w:val="single" w:sz="8" w:space="0" w:color="000000"/>
+              <w:right w:val="nil"/>
+            </w:tcBorders>
+            <w:tcMar>
+              <w:top w:w="11" w:type="dxa"/>
+              <w:left w:w="11" w:type="dxa"/>
+              <w:bottom w:w="11" w:type="dxa"/>
+              <w:right w:w="11" w:type="dxa"/>
             </w:tcMar>
             <w:vAlign w:val="center"/>
           </w:tcPr>
@@ -25175,18 +25138,18 @@
         </w:tc>
         <w:tc>
           <w:tcPr>
-            <w:tcW w:w="1869" w:type="dxa"/>
-            <w:tcBorders>
-              <w:top w:val="nil"/>
-              <w:left w:val="nil"/>
-              <w:bottom w:val="single" w:sz="8" w:space="0" w:color="auto"/>
-              <w:right w:val="nil"/>
-            </w:tcBorders>
-            <w:tcMar>
-              <w:top w:w="20" w:type="dxa"/>
-              <w:left w:w="20" w:type="dxa"/>
-              <w:bottom w:w="100" w:type="dxa"/>
-              <w:right w:w="20" w:type="dxa"/>
+            <w:tcW w:w="1870" w:type="dxa"/>
+            <w:tcBorders>
+              <w:top w:val="nil"/>
+              <w:left w:val="nil"/>
+              <w:bottom w:val="single" w:sz="8" w:space="0" w:color="000000"/>
+              <w:right w:val="nil"/>
+            </w:tcBorders>
+            <w:tcMar>
+              <w:top w:w="11" w:type="dxa"/>
+              <w:left w:w="11" w:type="dxa"/>
+              <w:bottom w:w="11" w:type="dxa"/>
+              <w:right w:w="11" w:type="dxa"/>
             </w:tcMar>
             <w:vAlign w:val="center"/>
           </w:tcPr>
@@ -25216,14 +25179,14 @@
             <w:tcBorders>
               <w:top w:val="nil"/>
               <w:left w:val="nil"/>
-              <w:bottom w:val="single" w:sz="8" w:space="0" w:color="auto"/>
-              <w:right w:val="nil"/>
-            </w:tcBorders>
-            <w:tcMar>
-              <w:top w:w="20" w:type="dxa"/>
-              <w:left w:w="20" w:type="dxa"/>
-              <w:bottom w:w="100" w:type="dxa"/>
-              <w:right w:w="20" w:type="dxa"/>
+              <w:bottom w:val="single" w:sz="8" w:space="0" w:color="000000"/>
+              <w:right w:val="nil"/>
+            </w:tcBorders>
+            <w:tcMar>
+              <w:top w:w="11" w:type="dxa"/>
+              <w:left w:w="11" w:type="dxa"/>
+              <w:bottom w:w="11" w:type="dxa"/>
+              <w:right w:w="11" w:type="dxa"/>
             </w:tcMar>
             <w:vAlign w:val="center"/>
           </w:tcPr>
@@ -25253,14 +25216,14 @@
             <w:tcBorders>
               <w:top w:val="nil"/>
               <w:left w:val="nil"/>
-              <w:bottom w:val="single" w:sz="8" w:space="0" w:color="auto"/>
-              <w:right w:val="nil"/>
-            </w:tcBorders>
-            <w:tcMar>
-              <w:top w:w="20" w:type="dxa"/>
-              <w:left w:w="20" w:type="dxa"/>
-              <w:bottom w:w="100" w:type="dxa"/>
-              <w:right w:w="20" w:type="dxa"/>
+              <w:bottom w:val="single" w:sz="8" w:space="0" w:color="000000"/>
+              <w:right w:val="nil"/>
+            </w:tcBorders>
+            <w:tcMar>
+              <w:top w:w="11" w:type="dxa"/>
+              <w:left w:w="11" w:type="dxa"/>
+              <w:bottom w:w="11" w:type="dxa"/>
+              <w:right w:w="11" w:type="dxa"/>
             </w:tcMar>
             <w:vAlign w:val="center"/>
           </w:tcPr>
@@ -25357,7 +25320,7 @@
       </w:tblGrid>
       <w:tr>
         <w:trPr>
-          <w:trHeight w:val="414"/>
+          <w:trHeight w:val="288"/>
         </w:trPr>
         <w:tc>
           <w:tcPr>
@@ -25633,7 +25596,7 @@
       </w:tr>
       <w:tr>
         <w:trPr>
-          <w:trHeight w:val="414"/>
+          <w:trHeight w:val="288"/>
         </w:trPr>
         <w:tc>
           <w:tcPr>
@@ -25896,7 +25859,7 @@
       </w:tr>
       <w:tr>
         <w:trPr>
-          <w:trHeight w:val="414"/>
+          <w:trHeight w:val="288"/>
         </w:trPr>
         <w:tc>
           <w:tcPr>
@@ -26159,7 +26122,7 @@
       </w:tr>
       <w:tr>
         <w:trPr>
-          <w:trHeight w:val="414"/>
+          <w:trHeight w:val="288"/>
         </w:trPr>
         <w:tc>
           <w:tcPr>
@@ -26422,7 +26385,7 @@
       </w:tr>
       <w:tr>
         <w:trPr>
-          <w:trHeight w:val="414"/>
+          <w:trHeight w:val="288"/>
         </w:trPr>
         <w:tc>
           <w:tcPr>
@@ -26685,7 +26648,7 @@
       </w:tr>
       <w:tr>
         <w:trPr>
-          <w:trHeight w:val="414"/>
+          <w:trHeight w:val="288"/>
         </w:trPr>
         <w:tc>
           <w:tcPr>
@@ -26958,7 +26921,7 @@
       </w:tr>
       <w:tr>
         <w:trPr>
-          <w:trHeight w:val="414"/>
+          <w:trHeight w:val="288"/>
         </w:trPr>
         <w:tc>
           <w:tcPr>
@@ -27293,6 +27256,20 @@
     </w:p>
     <w:p>
       <w:pPr>
+        <w:rPr>
+          <w:lang w:val="en-US"/>
+        </w:rPr>
+      </w:pPr>
+    </w:p>
+    <w:p>
+      <w:pPr>
+        <w:rPr>
+          <w:lang w:val="en-US"/>
+        </w:rPr>
+      </w:pPr>
+    </w:p>
+    <w:p>
+      <w:pPr>
         <w:pStyle w:val="Heading2"/>
         <w:rPr>
           <w:lang w:val="en-US"/>
@@ -27333,14 +27310,7 @@
         <w:rPr>
           <w:lang w:val="en-US"/>
         </w:rPr>
-        <w:t xml:space="preserve">It is worth considering the generalizability of the results. On the one hand, the use of random effects modeling and the inclusion of a range of subfields and journals within each subfield increase the model’s ability to speak to other unobserved levels of the random effects (i.e., other subfields and journals). At the same time, the subfields and journals were not randomly sampled from the population but were preselected for their size and influence. As </w:t>
-      </w:r>
-      <w:r>
-        <w:rPr>
-          <w:lang w:val="en-US"/>
-        </w:rPr>
-        <w:lastRenderedPageBreak/>
-        <w:t>such, the degree to which our results would generalize to less prominent journals or other subfields which were not represented in our analysis (such as health psychology, forensic psychology, or environmental psychology) is unclear, and this must be acknowledged as an important limitation.</w:t>
+        <w:t>It is worth considering the generalizability of the results. On the one hand, the use of random effects modeling and the inclusion of a range of subfields and journals within each subfield increase the model’s ability to speak to other unobserved levels of the random effects (i.e., other subfields and journals). At the same time, the subfields and journals were not randomly sampled from the population but were preselected for their size and influence. As such, the degree to which our results would generalize to less prominent journals or other subfields which were not represented in our analysis (such as health psychology, forensic psychology, or environmental psychology) is unclear, and this must be acknowledged as an important limitation.</w:t>
       </w:r>
     </w:p>
     <w:p>
@@ -27353,6 +27323,7 @@
         <w:rPr>
           <w:lang w:val="en-US"/>
         </w:rPr>
+        <w:lastRenderedPageBreak/>
         <w:t xml:space="preserve">Relatedly, our model weights only </w:t>
       </w:r>
       <w:proofErr w:type="gramStart"/>
@@ -27932,95 +27903,7 @@
           <w:iCs/>
           <w:lang w:val="en-US"/>
         </w:rPr>
-        <w:t>Int</w:t>
-      </w:r>
-      <w:r>
-        <w:rPr>
-          <w:i/>
-          <w:iCs/>
-          <w:lang w:val="en-US"/>
-        </w:rPr>
-        <w:t>ernational</w:t>
-      </w:r>
-      <w:r>
-        <w:rPr>
-          <w:i/>
-          <w:iCs/>
-          <w:lang w:val="en-US"/>
-        </w:rPr>
-        <w:t xml:space="preserve"> J</w:t>
-      </w:r>
-      <w:r>
-        <w:rPr>
-          <w:i/>
-          <w:iCs/>
-          <w:lang w:val="en-US"/>
-        </w:rPr>
-        <w:t>ournal of</w:t>
-      </w:r>
-      <w:r>
-        <w:rPr>
-          <w:i/>
-          <w:iCs/>
-          <w:lang w:val="en-US"/>
-        </w:rPr>
-        <w:t xml:space="preserve"> </w:t>
-      </w:r>
-      <w:r>
-        <w:rPr>
-          <w:i/>
-          <w:iCs/>
-          <w:lang w:val="en-US"/>
-        </w:rPr>
-        <w:t>Environmental</w:t>
-      </w:r>
-      <w:r>
-        <w:rPr>
-          <w:i/>
-          <w:iCs/>
-          <w:lang w:val="en-US"/>
-        </w:rPr>
-        <w:t xml:space="preserve"> Res</w:t>
-      </w:r>
-      <w:r>
-        <w:rPr>
-          <w:i/>
-          <w:iCs/>
-          <w:lang w:val="en-US"/>
-        </w:rPr>
-        <w:t>earch</w:t>
-      </w:r>
-      <w:r>
-        <w:rPr>
-          <w:i/>
-          <w:iCs/>
-          <w:lang w:val="en-US"/>
-        </w:rPr>
-        <w:t xml:space="preserve"> </w:t>
-      </w:r>
-      <w:r>
-        <w:rPr>
-          <w:i/>
-          <w:iCs/>
-          <w:lang w:val="en-US"/>
-        </w:rPr>
-        <w:t xml:space="preserve">and </w:t>
-      </w:r>
-      <w:r>
-        <w:rPr>
-          <w:i/>
-          <w:iCs/>
-          <w:lang w:val="en-US"/>
-        </w:rPr>
-        <w:t>Public Health</w:t>
-      </w:r>
-      <w:r>
-        <w:rPr>
-          <w:i/>
-          <w:iCs/>
-          <w:lang w:val="en-US"/>
-        </w:rPr>
-        <w:t>.</w:t>
+        <w:t>International Journal of Environmental Research and Public Health.</w:t>
       </w:r>
       <w:r>
         <w:rPr>
@@ -28505,7 +28388,7 @@
         </w:rPr>
         <w:t xml:space="preserve"> Bayesian models. </w:t>
       </w:r>
-      <w:hyperlink r:id="rId24" w:history="1">
+      <w:hyperlink r:id="rId24" w:anchor="overall-summary-of-different-approaches" w:history="1">
         <w:r>
           <w:rPr>
             <w:rStyle w:val="Hyperlink"/>
@@ -28549,7 +28432,7 @@
         </w:rPr>
         <w:t xml:space="preserve">, A. (2022). Marginalia: A guide to figuring out what the heck marginal effects, marginal slopes, average marginal effects, marginal effects at the mean, and all these other marginal things are. </w:t>
       </w:r>
-      <w:hyperlink r:id="rId25" w:history="1">
+      <w:hyperlink r:id="rId25" w:anchor="tldr-overall-summary-of-all-these-marginal-effects-approaches" w:history="1">
         <w:r>
           <w:rPr>
             <w:rStyle w:val="Hyperlink"/>
@@ -28679,13 +28562,7 @@
         <w:rPr>
           <w:lang w:val="en-US"/>
         </w:rPr>
-        <w:t xml:space="preserve"> </w:t>
-      </w:r>
-      <w:r>
-        <w:rPr>
-          <w:lang w:val="en-US"/>
-        </w:rPr>
-        <w:t>A.</w:t>
+        <w:t xml:space="preserve"> A.</w:t>
       </w:r>
       <w:r>
         <w:rPr>
@@ -28697,13 +28574,7 @@
         <w:rPr>
           <w:lang w:val="en-US"/>
         </w:rPr>
-        <w:t xml:space="preserve"> </w:t>
-      </w:r>
-      <w:r>
-        <w:rPr>
-          <w:lang w:val="en-US"/>
-        </w:rPr>
-        <w:t>C.</w:t>
+        <w:t xml:space="preserve"> C.</w:t>
       </w:r>
       <w:r>
         <w:rPr>
@@ -29945,14 +29816,7 @@
           <w:sz w:val="20"/>
           <w:szCs w:val="20"/>
         </w:rPr>
-        <w:t xml:space="preserve"> et al. </w:t>
-      </w:r>
-      <w:r>
-        <w:rPr>
-          <w:sz w:val="20"/>
-          <w:szCs w:val="20"/>
-        </w:rPr>
-        <w:t xml:space="preserve">(2007) using </w:t>
+        <w:t xml:space="preserve"> et al. (2007) using </w:t>
       </w:r>
       <w:proofErr w:type="spellStart"/>
       <w:r>
@@ -30733,6 +30597,7 @@
   <w:style w:type="character" w:default="1" w:styleId="DefaultParagraphFont">
     <w:name w:val="Default Paragraph Font"/>
     <w:uiPriority w:val="1"/>
+    <w:semiHidden/>
     <w:unhideWhenUsed/>
   </w:style>
   <w:style w:type="table" w:default="1" w:styleId="TableNormal">

</xml_diff>

<commit_message>
updated manuscript and pdf
</commit_message>
<xml_diff>
--- a/communication/stage 1 submission/Norwood et al. - 2024 - Psychology- The science of behavior.docx
+++ b/communication/stage 1 submission/Norwood et al. - 2024 - Psychology- The science of behavior.docx
@@ -60,6 +60,47 @@
         </w:rPr>
         <w:t>University of Bern</w:t>
       </w:r>
+    </w:p>
+    <w:p>
+      <w:pPr>
+        <w:rPr>
+          <w:highlight w:val="none"/>
+          <w:lang w:val="en-US"/>
+        </w:rPr>
+      </w:pPr>
+    </w:p>
+    <w:p>
+      <w:pPr>
+        <w:ind w:firstLine="0"/>
+        <w:jc w:val="center"/>
+        <w:rPr>
+          <w:i/>
+          <w:iCs/>
+          <w:highlight w:val="none"/>
+          <w:lang w:val="en-US"/>
+        </w:rPr>
+      </w:pPr>
+      <w:r>
+        <w:rPr>
+          <w:i/>
+          <w:iCs/>
+          <w:highlight w:val="none"/>
+          <w:lang w:val="en-US"/>
+        </w:rPr>
+        <w:t>Stage 1 Registered Report (Submitted)</w:t>
+      </w:r>
+    </w:p>
+    <w:p>
+      <w:pPr>
+        <w:ind w:firstLine="0"/>
+        <w:jc w:val="center"/>
+        <w:rPr>
+          <w:i/>
+          <w:iCs/>
+          <w:highlight w:val="none"/>
+          <w:lang w:val="en-US"/>
+        </w:rPr>
+      </w:pPr>
     </w:p>
     <w:p>
       <w:pPr>
@@ -1733,6 +1774,7 @@
                 <w:highlight w:val="none"/>
                 <w:lang w:val="en-US"/>
               </w:rPr>
+              <w:lastRenderedPageBreak/>
               <w:t>Passer &amp; Smith (2011) Psychology: The science of mind and behavior. 5th edition</w:t>
             </w:r>
           </w:p>
@@ -1831,7 +1873,6 @@
                 <w:highlight w:val="none"/>
                 <w:lang w:val="en-US"/>
               </w:rPr>
-              <w:lastRenderedPageBreak/>
               <w:t xml:space="preserve">Pastorino &amp; Doyle-Portillo (2016) What is psychology? Foundations, applications, and integration. 4th edition. </w:t>
             </w:r>
           </w:p>
@@ -2656,6 +2697,7 @@
           <w:highlight w:val="none"/>
           <w:lang w:val="en-US"/>
         </w:rPr>
+        <w:lastRenderedPageBreak/>
         <w:drawing>
           <wp:inline distT="114300" distB="114300" distL="114300" distR="114300" wp14:anchorId="40B67FAC" wp14:editId="344CB337">
             <wp:extent cx="2490788" cy="2486650"/>
@@ -2714,7 +2756,6 @@
           <w:highlight w:val="none"/>
           <w:lang w:val="en-US"/>
         </w:rPr>
-        <w:lastRenderedPageBreak/>
         <w:t xml:space="preserve">Of course, many would argue that psychological variables can also be legitimate explananda, and we would agree. To argue otherwise would be to say that it is not useful to study, for example, whether depression can be treated with psychotherapy or whether personality changes over the lifespan. However, at the same time, whereas Baumeister et al.’s (2007) results suggest that psychological science’s explananda have changed over time, our self-image of our field does not appear to have been updated: even recently published dictionaries and introductory textbooks retain definitions of psychology as the science of behavior (see Table 1). This raises the question of misalignment between our self-image and our collective research activities. A science of behavior must routinely observe and measure actual overt behavior, just as cell biology as the science of cell structure and function must routinely observe actual cells for its explicit goals to be aligned with its collective research activity. </w:t>
       </w:r>
     </w:p>
@@ -2779,7 +2820,15 @@
           <w:highlight w:val="none"/>
           <w:lang w:val="en-US"/>
         </w:rPr>
-        <w:t xml:space="preserve">In combination with the more recent proliferation of other technologies such as smart watches and smart home devices, there is now a vast array of sensors that routinely record overt behavior, including location data, microphones, cameras, pedometers, and more, as well as to access user behavior within apps running on these devices, such as social media screen time, content, communications, physical activity, and sleep (Harari et al., 2016). Moreover, with more than 80% of the global population owning smartphones (Statista, 2023), individuals are already generating significant behavioral observation data through their devices at no cost or effort to them, often without them even noticing. This technological shift has therefore significantly expanded our data collection options, especially for measures of direct behavior - at least in principle. </w:t>
+        <w:t xml:space="preserve">In combination with the more recent proliferation of other technologies such as smart watches and smart home devices, there is now a vast array of sensors that routinely record overt behavior, including location data, microphones, cameras, pedometers, and more, as well as to access user behavior within apps running on these devices, such as social media screen </w:t>
+      </w:r>
+      <w:r>
+        <w:rPr>
+          <w:highlight w:val="none"/>
+          <w:lang w:val="en-US"/>
+        </w:rPr>
+        <w:lastRenderedPageBreak/>
+        <w:t xml:space="preserve">time, content, communications, physical activity, and sleep (Harari et al., 2016). Moreover, with more than 80% of the global population owning smartphones (Statista, 2023), individuals are already generating significant behavioral observation data through their devices at no cost or effort to them, often without them even noticing. This technological shift has therefore significantly expanded our data collection options, especially for measures of direct behavior - at least in principle. </w:t>
       </w:r>
     </w:p>
     <w:p>
@@ -2877,16 +2926,7 @@
           <w:shd w:val="clear" w:color="auto" w:fill="FFFF00"/>
           <w:lang w:val="en-US"/>
         </w:rPr>
-        <w:t xml:space="preserve"> et al. 2007 </w:t>
-      </w:r>
-      <w:r>
-        <w:rPr>
-          <w:highlight w:val="none"/>
-          <w:shd w:val="clear" w:color="auto" w:fill="FFFF00"/>
-          <w:lang w:val="en-US"/>
-        </w:rPr>
-        <w:lastRenderedPageBreak/>
-        <w:t>reanalysis/</w:t>
+        <w:t xml:space="preserve"> et al. 2007 reanalysis/</w:t>
       </w:r>
       <w:proofErr w:type="spellStart"/>
       <w:r>
@@ -3063,7 +3103,15 @@
           <w:highlight w:val="none"/>
           <w:lang w:val="en-US"/>
         </w:rPr>
-        <w:t>When should we conclude that a given mode of measurement is being used enough? It is important to recognize that this study is neither concerned with superiority or differences of validity between modes, nor with validity of measures within each mode. Rather, the relevance and utility of a given measurement method depends on its alignment with the researchers' explanandum (thing to be explained) and their measurement choice. For example, clinical psychologists aiming to reduce patient attrition during treatment may find Direct Behavioral Measures of patient attendance (e.g., observational data from the session therapist) more closely aligned with their explanandum than Self-Reports about Subjective States, such as intentions to attend future sessions, as attendance (behavior) is more aligned with concept they seek to explain. The same principle applies across various research domains. Emotion researchers studying subjective experiences may find better alignment by using Self-Reports about Subjective States, as these measures capture the internal experiences they aim to explain. Similarly, cognitive neuroscientists investigating brain function are likely to achieve better alignment by using Neuro/Bio/</w:t>
+        <w:t xml:space="preserve">When should we conclude that a given mode of measurement is being used enough? It is important to recognize that this study is neither concerned with superiority or differences of validity between modes, nor with validity of measures within each mode. Rather, the relevance and utility of a given measurement method depends on its alignment with the </w:t>
+      </w:r>
+      <w:r>
+        <w:rPr>
+          <w:highlight w:val="none"/>
+          <w:lang w:val="en-US"/>
+        </w:rPr>
+        <w:lastRenderedPageBreak/>
+        <w:t>researchers' explanandum (thing to be explained) and their measurement choice. For example, clinical psychologists aiming to reduce patient attrition during treatment may find Direct Behavioral Measures of patient attendance (e.g., observational data from the session therapist) more closely aligned with their explanandum than Self-Reports about Subjective States, such as intentions to attend future sessions, as attendance (behavior) is more aligned with concept they seek to explain. The same principle applies across various research domains. Emotion researchers studying subjective experiences may find better alignment by using Self-Reports about Subjective States, as these measures capture the internal experiences they aim to explain. Similarly, cognitive neuroscientists investigating brain function are likely to achieve better alignment by using Neuro/Bio/</w:t>
       </w:r>
       <w:proofErr w:type="spellStart"/>
       <w:r>
@@ -3094,15 +3142,7 @@
           <w:highlight w:val="none"/>
           <w:lang w:val="en-US"/>
         </w:rPr>
-        <w:t xml:space="preserve">At first glance, these examples may seem obvious, but misalignment between modes of measurement and research questions may be more prevalent than expected and can serve to undermine the credibility of claims. For example, in the field of media effects research, </w:t>
-      </w:r>
-      <w:r>
-        <w:rPr>
-          <w:highlight w:val="none"/>
-          <w:lang w:val="en-US"/>
-        </w:rPr>
-        <w:lastRenderedPageBreak/>
-        <w:t xml:space="preserve">studies examining the impact of social media use on adolescent well-being should prioritize Direct Behavioral Measures of social media usage, such as smartphone logs of app usage duration over </w:t>
+        <w:t xml:space="preserve">At first glance, these examples may seem obvious, but misalignment between modes of measurement and research questions may be more prevalent than expected and can serve to undermine the credibility of claims. For example, in the field of media effects research, studies examining the impact of social media use on adolescent well-being should prioritize Direct Behavioral Measures of social media usage, such as smartphone logs of app usage duration over </w:t>
       </w:r>
       <w:r>
         <w:rPr>
@@ -3343,7 +3383,15 @@
           <w:highlight w:val="none"/>
           <w:lang w:val="en-US"/>
         </w:rPr>
-        <w:t xml:space="preserve">When research strays too far from using psychological variables to explain behavior, and instead uses psychological variables to explain other psychological variables (e.g., perceived sleep to explain depression), there is a risk that resulting explanations become arbitrary, disconnected from observable realities, or even tautological. While research that employs explananda other than behavior can be easier to conduct, it introduces significant challenges. These explanations are harder to disprove because they lack clear, observable benchmarks; without a behavioral anchor, distinguishing between a useful explanation and a flawed one becomes more difficult, because it can become less clear what the explanation is of. Further, this type of research may face challenges in producing findings consumers of research might find useful or effective in guiding their behaviors, as the research was not designed to inform behaviors in the first place. When the behavior is removed as the explanandum, the line between a sound explanation and a speculative one may blur, leaving the field vulnerable to producing theories with internal coherence but little external relevance. </w:t>
+        <w:t xml:space="preserve">When research strays too far from using psychological variables to explain behavior, and instead uses psychological variables to explain other psychological variables (e.g., perceived sleep to explain depression), there is a risk that resulting explanations become arbitrary, disconnected from observable realities, or even tautological. While research that employs explananda other than behavior can be easier to conduct, it introduces significant challenges. These explanations are harder to disprove because they lack clear, observable benchmarks; without a behavioral anchor, distinguishing between a useful explanation and a flawed one becomes more difficult, because it can become less clear what the explanation is of. Further, this type of research may face challenges in producing findings consumers of research might find useful or effective in guiding their behaviors, as the research was not designed to inform behaviors in the first place. When the behavior is removed as the </w:t>
+      </w:r>
+      <w:r>
+        <w:rPr>
+          <w:highlight w:val="none"/>
+          <w:lang w:val="en-US"/>
+        </w:rPr>
+        <w:lastRenderedPageBreak/>
+        <w:t xml:space="preserve">explanandum, the line between a sound explanation and a speculative one may blur, leaving the field vulnerable to producing theories with internal coherence but little external relevance. </w:t>
       </w:r>
     </w:p>
     <w:p>
@@ -3392,15 +3440,7 @@
           <w:highlight w:val="none"/>
           <w:lang w:val="en-US"/>
         </w:rPr>
-        <w:t xml:space="preserve"> direct evidence of this. Fourth and finally, results </w:t>
-      </w:r>
-      <w:r>
-        <w:rPr>
-          <w:highlight w:val="none"/>
-          <w:lang w:val="en-US"/>
-        </w:rPr>
-        <w:lastRenderedPageBreak/>
-        <w:t>were presented simply as percentages of articles per year rather than employing formal modeling to estimate prevalence and trends.</w:t>
+        <w:t xml:space="preserve"> direct evidence of this. Fourth and finally, results were presented simply as percentages of articles per year rather than employing formal modeling to estimate prevalence and trends.</w:t>
       </w:r>
     </w:p>
     <w:p>
@@ -3769,6 +3809,7 @@
           <w:highlight w:val="none"/>
           <w:lang w:val="en-US"/>
         </w:rPr>
+        <w:lastRenderedPageBreak/>
         <w:t xml:space="preserve">Journals were selected based on a combination of their citation metrics, their representativeness for that field, and the type of work they tend to publish (e.g., we tried to include both experimental and non-experimental journals from fields that publish </w:t>
       </w:r>
       <w:proofErr w:type="gramStart"/>
@@ -33982,6 +34023,7 @@
   <w:style w:type="character" w:default="1" w:styleId="DefaultParagraphFont">
     <w:name w:val="Default Paragraph Font"/>
     <w:uiPriority w:val="1"/>
+    <w:semiHidden/>
     <w:unhideWhenUsed/>
   </w:style>
   <w:style w:type="table" w:default="1" w:styleId="TableNormal">

</xml_diff>